<commit_message>
reporte de usuario terminado
</commit_message>
<xml_diff>
--- a/Fase 2/Documentación/Manual de usuario.docx
+++ b/Fase 2/Documentación/Manual de usuario.docx
@@ -10,6 +10,7 @@
           <w:szCs w:val="24"/>
         </w:rPr>
       </w:pPr>
+      <w:bookmarkStart w:id="0" w:name="_GoBack"/>
       <w:r>
         <w:rPr>
           <w:noProof/>
@@ -65,6 +66,7 @@
           </wp:anchor>
         </w:drawing>
       </w:r>
+      <w:bookmarkEnd w:id="0"/>
       <w:r>
         <w:rPr>
           <w:rFonts w:eastAsia="Calibri"/>
@@ -4713,7 +4715,7 @@
           </mc:Choice>
           <mc:Fallback>
             <w:pict>
-              <v:oval w14:anchorId="6F4C008D" id="Elipse 46" o:spid="_x0000_s1026" style="position:absolute;margin-left:198.25pt;margin-top:105.05pt;width:72.95pt;height:43pt;z-index:251684864;visibility:visible;mso-wrap-style:square;mso-wrap-distance-left:9pt;mso-wrap-distance-top:0;mso-wrap-distance-right:9pt;mso-wrap-distance-bottom:0;mso-position-horizontal:absolute;mso-position-horizontal-relative:text;mso-position-vertical:absolute;mso-position-vertical-relative:text;v-text-anchor:middle" o:gfxdata="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" filled="f" strokecolor="red" strokeweight="3pt">
+              <v:oval w14:anchorId="30A9BF94" id="Elipse 46" o:spid="_x0000_s1026" style="position:absolute;margin-left:198.25pt;margin-top:105.05pt;width:72.95pt;height:43pt;z-index:251684864;visibility:visible;mso-wrap-style:square;mso-wrap-distance-left:9pt;mso-wrap-distance-top:0;mso-wrap-distance-right:9pt;mso-wrap-distance-bottom:0;mso-position-horizontal:absolute;mso-position-horizontal-relative:text;mso-position-vertical:absolute;mso-position-vertical-relative:text;v-text-anchor:middle" o:gfxdata="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" filled="f" strokecolor="red" strokeweight="3pt">
                 <v:shadow on="t" color="black" opacity="22937f" origin=",.5" offset="0,.63889mm"/>
               </v:oval>
             </w:pict>
@@ -5900,31 +5902,75 @@
           <w:lang w:val="es-MX" w:eastAsia="es-MX"/>
         </w:rPr>
       </w:pPr>
-      <w:bookmarkStart w:id="0" w:name="_GoBack"/>
-      <w:bookmarkEnd w:id="0"/>
-    </w:p>
-    <w:p>
-      <w:pPr>
-        <w:spacing w:after="200"/>
-        <w:jc w:val="center"/>
-        <w:rPr>
-          <w:noProof/>
-          <w:lang w:val="es-MX" w:eastAsia="es-MX"/>
-        </w:rPr>
-      </w:pPr>
-      <w:r>
-        <w:rPr>
-          <w:rFonts w:eastAsia="Calibri"/>
-          <w:noProof/>
-          <w:sz w:val="24"/>
-          <w:szCs w:val="24"/>
+      <w:r>
+        <w:rPr>
+          <w:noProof/>
+          <w:lang w:val="es-MX" w:eastAsia="es-MX"/>
+        </w:rPr>
+        <w:lastRenderedPageBreak/>
+        <w:t>Al seleccionar cualquier opción de carga masiva se desplegará un buscador de archivos y deberá seleccionarse el archivo JSON con la estructura correspondiente para cada imagen, capa y album.</w:t>
+      </w:r>
+    </w:p>
+    <w:p>
+      <w:pPr>
+        <w:pStyle w:val="Prrafodelista"/>
+        <w:spacing w:after="200"/>
+        <w:jc w:val="both"/>
+        <w:rPr>
+          <w:noProof/>
+          <w:lang w:val="es-MX" w:eastAsia="es-MX"/>
+        </w:rPr>
+      </w:pPr>
+    </w:p>
+    <w:p>
+      <w:pPr>
+        <w:pStyle w:val="Prrafodelista"/>
+        <w:spacing w:after="200"/>
+        <w:jc w:val="both"/>
+        <w:rPr>
+          <w:noProof/>
+          <w:lang w:val="es-MX" w:eastAsia="es-MX"/>
+        </w:rPr>
+      </w:pPr>
+      <w:r>
+        <w:rPr>
+          <w:noProof/>
+          <w:lang w:val="es-MX" w:eastAsia="es-MX"/>
+        </w:rPr>
+        <w:t>Al finalizar este proceso se deberían de obtener las siguientes estructuras y visualizaciones en la interfaz.</w:t>
+      </w:r>
+    </w:p>
+    <w:p>
+      <w:pPr>
+        <w:pStyle w:val="Prrafodelista"/>
+        <w:spacing w:after="200"/>
+        <w:jc w:val="both"/>
+        <w:rPr>
+          <w:noProof/>
+          <w:lang w:val="es-MX" w:eastAsia="es-MX"/>
+        </w:rPr>
+      </w:pPr>
+    </w:p>
+    <w:p>
+      <w:pPr>
+        <w:pStyle w:val="Prrafodelista"/>
+        <w:spacing w:after="200"/>
+        <w:jc w:val="both"/>
+        <w:rPr>
+          <w:noProof/>
+          <w:lang w:val="es-MX" w:eastAsia="es-MX"/>
+        </w:rPr>
+      </w:pPr>
+      <w:r>
+        <w:rPr>
+          <w:noProof/>
           <w:lang w:val="es-MX" w:eastAsia="es-MX"/>
         </w:rPr>
         <w:drawing>
-          <wp:inline distT="0" distB="0" distL="0" distR="0" wp14:anchorId="37EAE1AE" wp14:editId="57369C8F">
-            <wp:extent cx="2257740" cy="285790"/>
-            <wp:effectExtent l="76200" t="76200" r="123825" b="133350"/>
-            <wp:docPr id="4" name="Imagen 4"/>
+          <wp:inline distT="0" distB="0" distL="0" distR="0" wp14:anchorId="1A4E6E87" wp14:editId="286C75B7">
+            <wp:extent cx="5943600" cy="3269615"/>
+            <wp:effectExtent l="0" t="0" r="0" b="6985"/>
+            <wp:docPr id="59" name="Imagen 59"/>
             <wp:cNvGraphicFramePr>
               <a:graphicFrameLocks xmlns:a="http://schemas.openxmlformats.org/drawingml/2006/main" noChangeAspect="1"/>
             </wp:cNvGraphicFramePr>
@@ -5944,25 +5990,11 @@
                   <pic:spPr>
                     <a:xfrm>
                       <a:off x="0" y="0"/>
-                      <a:ext cx="2257740" cy="285790"/>
+                      <a:ext cx="5943600" cy="3269615"/>
                     </a:xfrm>
                     <a:prstGeom prst="rect">
                       <a:avLst/>
                     </a:prstGeom>
-                    <a:ln w="38100" cap="sq">
-                      <a:solidFill>
-                        <a:srgbClr val="000000"/>
-                      </a:solidFill>
-                      <a:prstDash val="solid"/>
-                      <a:miter lim="800000"/>
-                    </a:ln>
-                    <a:effectLst>
-                      <a:outerShdw blurRad="50800" dist="38100" dir="2700000" algn="tl" rotWithShape="0">
-                        <a:srgbClr val="000000">
-                          <a:alpha val="43000"/>
-                        </a:srgbClr>
-                      </a:outerShdw>
-                    </a:effectLst>
                   </pic:spPr>
                 </pic:pic>
               </a:graphicData>
@@ -5970,19 +6002,27 @@
           </wp:inline>
         </w:drawing>
       </w:r>
-      <w:r>
-        <w:rPr>
-          <w:rFonts w:eastAsia="Calibri"/>
-          <w:noProof/>
-          <w:sz w:val="24"/>
-          <w:szCs w:val="24"/>
+    </w:p>
+    <w:p>
+      <w:pPr>
+        <w:pStyle w:val="Prrafodelista"/>
+        <w:spacing w:after="200"/>
+        <w:jc w:val="both"/>
+        <w:rPr>
+          <w:noProof/>
+          <w:lang w:val="es-MX" w:eastAsia="es-MX"/>
+        </w:rPr>
+      </w:pPr>
+      <w:r>
+        <w:rPr>
+          <w:noProof/>
           <w:lang w:val="es-MX" w:eastAsia="es-MX"/>
         </w:rPr>
         <w:drawing>
-          <wp:inline distT="0" distB="0" distL="0" distR="0" wp14:anchorId="00BF2C3C" wp14:editId="3B5AE7E2">
-            <wp:extent cx="5525271" cy="447737"/>
-            <wp:effectExtent l="76200" t="76200" r="132715" b="142875"/>
-            <wp:docPr id="6" name="Imagen 6"/>
+          <wp:inline distT="0" distB="0" distL="0" distR="0" wp14:anchorId="1AEB5930" wp14:editId="71C17F77">
+            <wp:extent cx="5943600" cy="3254375"/>
+            <wp:effectExtent l="0" t="0" r="0" b="3175"/>
+            <wp:docPr id="60" name="Imagen 60"/>
             <wp:cNvGraphicFramePr>
               <a:graphicFrameLocks xmlns:a="http://schemas.openxmlformats.org/drawingml/2006/main" noChangeAspect="1"/>
             </wp:cNvGraphicFramePr>
@@ -6002,25 +6042,11 @@
                   <pic:spPr>
                     <a:xfrm>
                       <a:off x="0" y="0"/>
-                      <a:ext cx="5525271" cy="447737"/>
+                      <a:ext cx="5943600" cy="3254375"/>
                     </a:xfrm>
                     <a:prstGeom prst="rect">
                       <a:avLst/>
                     </a:prstGeom>
-                    <a:ln w="38100" cap="sq">
-                      <a:solidFill>
-                        <a:srgbClr val="000000"/>
-                      </a:solidFill>
-                      <a:prstDash val="solid"/>
-                      <a:miter lim="800000"/>
-                    </a:ln>
-                    <a:effectLst>
-                      <a:outerShdw blurRad="50800" dist="38100" dir="2700000" algn="tl" rotWithShape="0">
-                        <a:srgbClr val="000000">
-                          <a:alpha val="43000"/>
-                        </a:srgbClr>
-                      </a:outerShdw>
-                    </a:effectLst>
                   </pic:spPr>
                 </pic:pic>
               </a:graphicData>
@@ -6031,73 +6057,25 @@
     </w:p>
     <w:p>
       <w:pPr>
-        <w:spacing w:after="200"/>
-        <w:jc w:val="both"/>
-        <w:rPr>
-          <w:noProof/>
-          <w:lang w:val="es-MX" w:eastAsia="es-MX"/>
-        </w:rPr>
-      </w:pPr>
-      <w:r>
-        <w:rPr>
-          <w:noProof/>
-          <w:lang w:val="es-MX" w:eastAsia="es-MX"/>
-        </w:rPr>
-        <w:t xml:space="preserve">Para iniciar de forma correcta la simulación se debe </w:t>
-      </w:r>
-      <w:r>
-        <w:rPr>
-          <w:noProof/>
-          <w:lang w:val="es-MX" w:eastAsia="es-MX"/>
-        </w:rPr>
-        <w:t>cargar los parametros iniciales. Seleccionan</w:t>
-      </w:r>
-      <w:r>
-        <w:rPr>
-          <w:noProof/>
-          <w:lang w:val="es-MX" w:eastAsia="es-MX"/>
-        </w:rPr>
-        <w:t xml:space="preserve">do la opción </w:t>
-      </w:r>
-      <w:r>
-        <w:rPr>
-          <w:b/>
-          <w:noProof/>
-          <w:lang w:val="es-MX" w:eastAsia="es-MX"/>
-        </w:rPr>
-        <w:t>1. Parametros iniciales</w:t>
-      </w:r>
-      <w:r>
-        <w:rPr>
-          <w:noProof/>
-          <w:lang w:val="es-MX" w:eastAsia="es-MX"/>
-        </w:rPr>
-        <w:t xml:space="preserve"> como se indica en el menú.</w:t>
-      </w:r>
-    </w:p>
-    <w:p>
-      <w:pPr>
-        <w:spacing w:after="200"/>
-        <w:jc w:val="center"/>
-        <w:rPr>
-          <w:rFonts w:eastAsia="Calibri"/>
-          <w:sz w:val="24"/>
-          <w:szCs w:val="24"/>
-        </w:rPr>
-      </w:pPr>
-      <w:r>
-        <w:rPr>
-          <w:rFonts w:eastAsia="Calibri"/>
-          <w:noProof/>
-          <w:sz w:val="24"/>
-          <w:szCs w:val="24"/>
-          <w:lang w:val="es-MX" w:eastAsia="es-MX"/>
-        </w:rPr>
+        <w:pStyle w:val="Prrafodelista"/>
+        <w:spacing w:after="200"/>
+        <w:jc w:val="both"/>
+        <w:rPr>
+          <w:noProof/>
+          <w:lang w:val="es-MX" w:eastAsia="es-MX"/>
+        </w:rPr>
+      </w:pPr>
+      <w:r>
+        <w:rPr>
+          <w:noProof/>
+          <w:lang w:val="es-MX" w:eastAsia="es-MX"/>
+        </w:rPr>
+        <w:lastRenderedPageBreak/>
         <w:drawing>
-          <wp:inline distT="0" distB="0" distL="0" distR="0" wp14:anchorId="1702F582" wp14:editId="773809D3">
-            <wp:extent cx="3277057" cy="1724266"/>
-            <wp:effectExtent l="76200" t="76200" r="133350" b="142875"/>
-            <wp:docPr id="8" name="Imagen 8"/>
+          <wp:inline distT="0" distB="0" distL="0" distR="0" wp14:anchorId="0730A593" wp14:editId="4244495B">
+            <wp:extent cx="5943600" cy="3288665"/>
+            <wp:effectExtent l="0" t="0" r="0" b="6985"/>
+            <wp:docPr id="61" name="Imagen 61"/>
             <wp:cNvGraphicFramePr>
               <a:graphicFrameLocks xmlns:a="http://schemas.openxmlformats.org/drawingml/2006/main" noChangeAspect="1"/>
             </wp:cNvGraphicFramePr>
@@ -6117,25 +6095,11 @@
                   <pic:spPr>
                     <a:xfrm>
                       <a:off x="0" y="0"/>
-                      <a:ext cx="3277057" cy="1724266"/>
+                      <a:ext cx="5943600" cy="3288665"/>
                     </a:xfrm>
                     <a:prstGeom prst="rect">
                       <a:avLst/>
                     </a:prstGeom>
-                    <a:ln w="38100" cap="sq">
-                      <a:solidFill>
-                        <a:srgbClr val="000000"/>
-                      </a:solidFill>
-                      <a:prstDash val="solid"/>
-                      <a:miter lim="800000"/>
-                    </a:ln>
-                    <a:effectLst>
-                      <a:outerShdw blurRad="50800" dist="38100" dir="2700000" algn="tl" rotWithShape="0">
-                        <a:srgbClr val="000000">
-                          <a:alpha val="43000"/>
-                        </a:srgbClr>
-                      </a:outerShdw>
-                    </a:effectLst>
                   </pic:spPr>
                 </pic:pic>
               </a:graphicData>
@@ -6146,46 +6110,64 @@
     </w:p>
     <w:p>
       <w:pPr>
-        <w:spacing w:after="200"/>
-        <w:jc w:val="both"/>
-        <w:rPr>
-          <w:rFonts w:eastAsia="Calibri"/>
-          <w:sz w:val="24"/>
-          <w:szCs w:val="24"/>
-        </w:rPr>
-      </w:pPr>
-      <w:r>
-        <w:rPr>
-          <w:rFonts w:eastAsia="Calibri"/>
-          <w:sz w:val="24"/>
-          <w:szCs w:val="24"/>
-        </w:rPr>
-        <w:t xml:space="preserve">Se desplegará un sub-menú en donde se mostrarán las siguientes opciones. </w:t>
-      </w:r>
-    </w:p>
-    <w:p>
-      <w:pPr>
-        <w:spacing w:after="200"/>
-        <w:jc w:val="center"/>
-        <w:rPr>
-          <w:rFonts w:eastAsia="Calibri"/>
-          <w:sz w:val="24"/>
-          <w:szCs w:val="24"/>
-        </w:rPr>
-      </w:pPr>
-      <w:r>
-        <w:rPr>
-          <w:rFonts w:eastAsia="Calibri"/>
-          <w:noProof/>
-          <w:sz w:val="24"/>
-          <w:szCs w:val="24"/>
+        <w:pStyle w:val="Prrafodelista"/>
+        <w:spacing w:after="200"/>
+        <w:jc w:val="both"/>
+        <w:rPr>
+          <w:noProof/>
+          <w:lang w:val="es-MX" w:eastAsia="es-MX"/>
+        </w:rPr>
+      </w:pPr>
+    </w:p>
+    <w:p>
+      <w:pPr>
+        <w:pStyle w:val="Prrafodelista"/>
+        <w:numPr>
+          <w:ilvl w:val="0"/>
+          <w:numId w:val="10"/>
+        </w:numPr>
+        <w:spacing w:after="200"/>
+        <w:jc w:val="both"/>
+        <w:rPr>
+          <w:noProof/>
+          <w:lang w:val="es-MX" w:eastAsia="es-MX"/>
+        </w:rPr>
+      </w:pPr>
+      <w:r>
+        <w:rPr>
+          <w:noProof/>
+          <w:lang w:val="es-MX" w:eastAsia="es-MX"/>
+        </w:rPr>
+        <w:t xml:space="preserve">En el caso se seleccionar </w:t>
+      </w:r>
+      <w:r>
+        <w:rPr>
+          <w:noProof/>
+          <w:lang w:val="es-MX" w:eastAsia="es-MX"/>
+        </w:rPr>
+        <w:t>“Control de imágenes” en el menú principal del cliente se desplegará el siguiente menú:</w:t>
+      </w:r>
+    </w:p>
+    <w:p>
+      <w:pPr>
+        <w:pStyle w:val="Prrafodelista"/>
+        <w:spacing w:after="200"/>
+        <w:jc w:val="both"/>
+        <w:rPr>
+          <w:noProof/>
+          <w:lang w:val="es-MX" w:eastAsia="es-MX"/>
+        </w:rPr>
+      </w:pPr>
+      <w:r>
+        <w:rPr>
+          <w:noProof/>
           <w:lang w:val="es-MX" w:eastAsia="es-MX"/>
         </w:rPr>
         <w:drawing>
-          <wp:inline distT="0" distB="0" distL="0" distR="0" wp14:anchorId="222B8FAE" wp14:editId="4772FD39">
-            <wp:extent cx="3286584" cy="1105054"/>
-            <wp:effectExtent l="76200" t="76200" r="142875" b="133350"/>
-            <wp:docPr id="12" name="Imagen 12"/>
+          <wp:inline distT="0" distB="0" distL="0" distR="0" wp14:anchorId="053A5BED" wp14:editId="6C3C760E">
+            <wp:extent cx="5943600" cy="3785235"/>
+            <wp:effectExtent l="0" t="0" r="0" b="5715"/>
+            <wp:docPr id="63" name="Imagen 63"/>
             <wp:cNvGraphicFramePr>
               <a:graphicFrameLocks xmlns:a="http://schemas.openxmlformats.org/drawingml/2006/main" noChangeAspect="1"/>
             </wp:cNvGraphicFramePr>
@@ -6205,25 +6187,11 @@
                   <pic:spPr>
                     <a:xfrm>
                       <a:off x="0" y="0"/>
-                      <a:ext cx="3286584" cy="1105054"/>
+                      <a:ext cx="5943600" cy="3785235"/>
                     </a:xfrm>
                     <a:prstGeom prst="rect">
                       <a:avLst/>
                     </a:prstGeom>
-                    <a:ln w="38100" cap="sq">
-                      <a:solidFill>
-                        <a:srgbClr val="000000"/>
-                      </a:solidFill>
-                      <a:prstDash val="solid"/>
-                      <a:miter lim="800000"/>
-                    </a:ln>
-                    <a:effectLst>
-                      <a:outerShdw blurRad="50800" dist="38100" dir="2700000" algn="tl" rotWithShape="0">
-                        <a:srgbClr val="000000">
-                          <a:alpha val="43000"/>
-                        </a:srgbClr>
-                      </a:outerShdw>
-                    </a:effectLst>
                   </pic:spPr>
                 </pic:pic>
               </a:graphicData>
@@ -6234,55 +6202,115 @@
     </w:p>
     <w:p>
       <w:pPr>
-        <w:spacing w:after="200"/>
-        <w:jc w:val="both"/>
-        <w:rPr>
-          <w:rFonts w:eastAsia="Calibri"/>
-          <w:sz w:val="24"/>
-          <w:szCs w:val="24"/>
-        </w:rPr>
-      </w:pPr>
-      <w:r>
-        <w:rPr>
-          <w:rFonts w:eastAsia="Calibri"/>
-          <w:sz w:val="24"/>
-          <w:szCs w:val="24"/>
-        </w:rPr>
-        <w:t>En caso de elegir la opción a, se desplegará el siguiente menú</w:t>
-      </w:r>
-      <w:r>
-        <w:rPr>
-          <w:rFonts w:eastAsia="Calibri"/>
-          <w:sz w:val="24"/>
-          <w:szCs w:val="24"/>
-        </w:rPr>
-        <w:t>, el cual permite al usuario elegir el archivo de entrada de clientes.</w:t>
-      </w:r>
-    </w:p>
-    <w:p>
-      <w:pPr>
-        <w:spacing w:after="200"/>
-        <w:jc w:val="center"/>
-        <w:rPr>
-          <w:rFonts w:eastAsia="Calibri"/>
-          <w:sz w:val="24"/>
-          <w:szCs w:val="24"/>
-        </w:rPr>
-      </w:pPr>
-      <w:r>
-        <w:rPr>
-          <w:rFonts w:eastAsia="Calibri"/>
-          <w:noProof/>
-          <w:sz w:val="24"/>
-          <w:szCs w:val="24"/>
+        <w:pStyle w:val="Prrafodelista"/>
+        <w:spacing w:after="200"/>
+        <w:jc w:val="both"/>
+        <w:rPr>
+          <w:noProof/>
+          <w:lang w:val="es-MX" w:eastAsia="es-MX"/>
+        </w:rPr>
+      </w:pPr>
+    </w:p>
+    <w:p>
+      <w:pPr>
+        <w:pStyle w:val="Prrafodelista"/>
+        <w:spacing w:after="200"/>
+        <w:jc w:val="both"/>
+        <w:rPr>
+          <w:noProof/>
+          <w:lang w:val="es-MX" w:eastAsia="es-MX"/>
+        </w:rPr>
+      </w:pPr>
+      <w:r>
+        <w:rPr>
+          <w:noProof/>
+          <w:lang w:val="es-MX" w:eastAsia="es-MX"/>
+        </w:rPr>
+        <w:t>En donde existen dos campos importantes 1. Gestión de imágenes: campo encargado de todas las operaciones de inserción y eliminación de imágenes en el cliente registrado. 2. Generación de imágenes: campo encargado de la generación de imágenes por las distintias formas solicitadas.</w:t>
+      </w:r>
+    </w:p>
+    <w:p>
+      <w:pPr>
+        <w:pStyle w:val="Prrafodelista"/>
+        <w:numPr>
+          <w:ilvl w:val="2"/>
+          <w:numId w:val="10"/>
+        </w:numPr>
+        <w:spacing w:after="200"/>
+        <w:jc w:val="both"/>
+        <w:rPr>
+          <w:noProof/>
+          <w:lang w:val="es-MX" w:eastAsia="es-MX"/>
+        </w:rPr>
+      </w:pPr>
+      <w:r>
+        <w:rPr>
+          <w:noProof/>
           <w:lang w:val="es-MX" w:eastAsia="es-MX"/>
         </w:rPr>
         <w:lastRenderedPageBreak/>
+        <w:t>Generación de imagen por recorrido limitado.</w:t>
+      </w:r>
+    </w:p>
+    <w:p>
+      <w:pPr>
+        <w:pStyle w:val="Prrafodelista"/>
+        <w:spacing w:after="200"/>
+        <w:ind w:left="1440"/>
+        <w:jc w:val="both"/>
+        <w:rPr>
+          <w:noProof/>
+          <w:lang w:val="es-MX" w:eastAsia="es-MX"/>
+        </w:rPr>
+      </w:pPr>
+      <w:r>
+        <w:rPr>
+          <w:noProof/>
+          <w:lang w:val="es-MX" w:eastAsia="es-MX"/>
+        </w:rPr>
+        <w:t>Despliega el siguiente menú en la interfaz y genera la imagen con el respectivo árbol de capas del cliente y por medio del recorrido que se desee y el número de capas que también se necesiten, cabe recalcar que esta imagen no se guarda directamente en los registros del cliente solo se toma como una imagen extra.</w:t>
+      </w:r>
+    </w:p>
+    <w:p>
+      <w:pPr>
+        <w:pStyle w:val="Prrafodelista"/>
+        <w:spacing w:after="200"/>
+        <w:ind w:left="1440"/>
+        <w:jc w:val="both"/>
+        <w:rPr>
+          <w:noProof/>
+          <w:lang w:val="es-MX" w:eastAsia="es-MX"/>
+        </w:rPr>
+      </w:pPr>
+      <w:r>
+        <w:rPr>
+          <w:noProof/>
+          <w:lang w:val="es-MX" w:eastAsia="es-MX"/>
+        </w:rPr>
+        <w:t>En dicha opción se puede seleccionar el tipo del recorrido por el cual se van a apilar las distintas estructuras.</w:t>
+      </w:r>
+    </w:p>
+    <w:p>
+      <w:pPr>
+        <w:pStyle w:val="Prrafodelista"/>
+        <w:spacing w:after="200"/>
+        <w:ind w:left="1440"/>
+        <w:jc w:val="both"/>
+        <w:rPr>
+          <w:noProof/>
+          <w:lang w:val="es-MX" w:eastAsia="es-MX"/>
+        </w:rPr>
+      </w:pPr>
+      <w:r>
+        <w:rPr>
+          <w:noProof/>
+          <w:lang w:val="es-MX" w:eastAsia="es-MX"/>
+        </w:rPr>
         <w:drawing>
-          <wp:inline distT="0" distB="0" distL="0" distR="0" wp14:anchorId="33E0A486" wp14:editId="60D09A05">
-            <wp:extent cx="4744112" cy="3400900"/>
-            <wp:effectExtent l="76200" t="76200" r="132715" b="142875"/>
-            <wp:docPr id="13" name="Imagen 13"/>
+          <wp:inline distT="0" distB="0" distL="0" distR="0" wp14:anchorId="189945E2" wp14:editId="4B1AB010">
+            <wp:extent cx="5096586" cy="2257740"/>
+            <wp:effectExtent l="0" t="0" r="8890" b="9525"/>
+            <wp:docPr id="66" name="Imagen 66"/>
             <wp:cNvGraphicFramePr>
               <a:graphicFrameLocks xmlns:a="http://schemas.openxmlformats.org/drawingml/2006/main" noChangeAspect="1"/>
             </wp:cNvGraphicFramePr>
@@ -6302,25 +6330,11 @@
                   <pic:spPr>
                     <a:xfrm>
                       <a:off x="0" y="0"/>
-                      <a:ext cx="4744112" cy="3400900"/>
+                      <a:ext cx="5096586" cy="2257740"/>
                     </a:xfrm>
                     <a:prstGeom prst="rect">
                       <a:avLst/>
                     </a:prstGeom>
-                    <a:ln w="38100" cap="sq">
-                      <a:solidFill>
-                        <a:srgbClr val="000000"/>
-                      </a:solidFill>
-                      <a:prstDash val="solid"/>
-                      <a:miter lim="800000"/>
-                    </a:ln>
-                    <a:effectLst>
-                      <a:outerShdw blurRad="50800" dist="38100" dir="2700000" algn="tl" rotWithShape="0">
-                        <a:srgbClr val="000000">
-                          <a:alpha val="43000"/>
-                        </a:srgbClr>
-                      </a:outerShdw>
-                    </a:effectLst>
                   </pic:spPr>
                 </pic:pic>
               </a:graphicData>
@@ -6331,46 +6345,44 @@
     </w:p>
     <w:p>
       <w:pPr>
-        <w:spacing w:after="200"/>
-        <w:jc w:val="both"/>
-        <w:rPr>
-          <w:rFonts w:eastAsia="Calibri"/>
-          <w:sz w:val="24"/>
-          <w:szCs w:val="24"/>
-        </w:rPr>
-      </w:pPr>
-      <w:r>
-        <w:rPr>
-          <w:rFonts w:eastAsia="Calibri"/>
-          <w:sz w:val="24"/>
-          <w:szCs w:val="24"/>
-        </w:rPr>
-        <w:t>Si el archivo de entrada es correcto y no contiene errores se desplegará el siguiente mensaje.</w:t>
-      </w:r>
-    </w:p>
-    <w:p>
-      <w:pPr>
-        <w:spacing w:after="200"/>
-        <w:jc w:val="center"/>
-        <w:rPr>
-          <w:rFonts w:eastAsia="Calibri"/>
-          <w:sz w:val="24"/>
-          <w:szCs w:val="24"/>
-        </w:rPr>
-      </w:pPr>
-      <w:r>
-        <w:rPr>
-          <w:rFonts w:eastAsia="Calibri"/>
-          <w:noProof/>
-          <w:sz w:val="24"/>
-          <w:szCs w:val="24"/>
+        <w:pStyle w:val="Prrafodelista"/>
+        <w:spacing w:after="200"/>
+        <w:ind w:left="1440"/>
+        <w:jc w:val="both"/>
+        <w:rPr>
+          <w:noProof/>
+          <w:lang w:val="es-MX" w:eastAsia="es-MX"/>
+        </w:rPr>
+      </w:pPr>
+      <w:r>
+        <w:rPr>
+          <w:noProof/>
+          <w:lang w:val="es-MX" w:eastAsia="es-MX"/>
+        </w:rPr>
+        <w:t>En este caso se selecciono el recorrido pre orden.</w:t>
+      </w:r>
+    </w:p>
+    <w:p>
+      <w:pPr>
+        <w:pStyle w:val="Prrafodelista"/>
+        <w:spacing w:after="200"/>
+        <w:ind w:left="1440"/>
+        <w:jc w:val="both"/>
+        <w:rPr>
+          <w:noProof/>
+          <w:lang w:val="es-MX" w:eastAsia="es-MX"/>
+        </w:rPr>
+      </w:pPr>
+      <w:r>
+        <w:rPr>
+          <w:noProof/>
           <w:lang w:val="es-MX" w:eastAsia="es-MX"/>
         </w:rPr>
         <w:drawing>
-          <wp:inline distT="0" distB="0" distL="0" distR="0" wp14:anchorId="131DD0DE" wp14:editId="61BD0161">
-            <wp:extent cx="2705478" cy="428685"/>
-            <wp:effectExtent l="76200" t="76200" r="133350" b="142875"/>
-            <wp:docPr id="15" name="Imagen 15"/>
+          <wp:inline distT="0" distB="0" distL="0" distR="0" wp14:anchorId="5B9DAA6D" wp14:editId="7B0C2C84">
+            <wp:extent cx="5259730" cy="3218213"/>
+            <wp:effectExtent l="0" t="0" r="0" b="1270"/>
+            <wp:docPr id="65" name="Imagen 65"/>
             <wp:cNvGraphicFramePr>
               <a:graphicFrameLocks xmlns:a="http://schemas.openxmlformats.org/drawingml/2006/main" noChangeAspect="1"/>
             </wp:cNvGraphicFramePr>
@@ -6390,25 +6402,11 @@
                   <pic:spPr>
                     <a:xfrm>
                       <a:off x="0" y="0"/>
-                      <a:ext cx="2705478" cy="428685"/>
+                      <a:ext cx="5272787" cy="3226202"/>
                     </a:xfrm>
                     <a:prstGeom prst="rect">
                       <a:avLst/>
                     </a:prstGeom>
-                    <a:ln w="38100" cap="sq">
-                      <a:solidFill>
-                        <a:srgbClr val="000000"/>
-                      </a:solidFill>
-                      <a:prstDash val="solid"/>
-                      <a:miter lim="800000"/>
-                    </a:ln>
-                    <a:effectLst>
-                      <a:outerShdw blurRad="50800" dist="38100" dir="2700000" algn="tl" rotWithShape="0">
-                        <a:srgbClr val="000000">
-                          <a:alpha val="43000"/>
-                        </a:srgbClr>
-                      </a:outerShdw>
-                    </a:effectLst>
                   </pic:spPr>
                 </pic:pic>
               </a:graphicData>
@@ -6419,53 +6417,117 @@
     </w:p>
     <w:p>
       <w:pPr>
-        <w:spacing w:after="200"/>
-        <w:rPr>
-          <w:rFonts w:eastAsia="Calibri"/>
-          <w:sz w:val="24"/>
-          <w:szCs w:val="24"/>
-        </w:rPr>
-      </w:pPr>
-      <w:r>
-        <w:rPr>
-          <w:rFonts w:eastAsia="Calibri"/>
-          <w:sz w:val="24"/>
-          <w:szCs w:val="24"/>
-        </w:rPr>
-        <w:t>Para el ingreso de la cantidad de ventanillas se desp</w:t>
-      </w:r>
-      <w:r>
-        <w:rPr>
-          <w:rFonts w:eastAsia="Calibri"/>
-          <w:sz w:val="24"/>
-          <w:szCs w:val="24"/>
-        </w:rPr>
-        <w:t>liega el siguiente mensaje:</w:t>
-      </w:r>
-    </w:p>
-    <w:p>
-      <w:pPr>
-        <w:spacing w:after="200"/>
-        <w:jc w:val="center"/>
-        <w:rPr>
-          <w:rFonts w:eastAsia="Calibri"/>
-          <w:sz w:val="24"/>
-          <w:szCs w:val="24"/>
-        </w:rPr>
-      </w:pPr>
-      <w:r>
-        <w:rPr>
-          <w:rFonts w:eastAsia="Calibri"/>
-          <w:noProof/>
-          <w:sz w:val="24"/>
-          <w:szCs w:val="24"/>
+        <w:pStyle w:val="Prrafodelista"/>
+        <w:spacing w:after="200"/>
+        <w:ind w:left="1440"/>
+        <w:jc w:val="both"/>
+        <w:rPr>
+          <w:noProof/>
+          <w:lang w:val="es-MX" w:eastAsia="es-MX"/>
+        </w:rPr>
+      </w:pPr>
+    </w:p>
+    <w:p>
+      <w:pPr>
+        <w:pStyle w:val="Prrafodelista"/>
+        <w:numPr>
+          <w:ilvl w:val="2"/>
+          <w:numId w:val="10"/>
+        </w:numPr>
+        <w:spacing w:after="200"/>
+        <w:jc w:val="both"/>
+        <w:rPr>
+          <w:noProof/>
+          <w:lang w:val="es-MX" w:eastAsia="es-MX"/>
+        </w:rPr>
+      </w:pPr>
+      <w:r>
+        <w:rPr>
+          <w:noProof/>
+          <w:lang w:val="es-MX" w:eastAsia="es-MX"/>
+        </w:rPr>
+        <w:t>Generación de imagen por árbol de imágenes en el cliente.</w:t>
+      </w:r>
+    </w:p>
+    <w:p>
+      <w:pPr>
+        <w:pStyle w:val="Prrafodelista"/>
+        <w:spacing w:after="200"/>
+        <w:ind w:left="1440"/>
+        <w:jc w:val="both"/>
+        <w:rPr>
+          <w:noProof/>
+          <w:lang w:val="es-MX" w:eastAsia="es-MX"/>
+        </w:rPr>
+      </w:pPr>
+    </w:p>
+    <w:p>
+      <w:pPr>
+        <w:pStyle w:val="Prrafodelista"/>
+        <w:spacing w:after="200"/>
+        <w:ind w:left="1440"/>
+        <w:jc w:val="both"/>
+        <w:rPr>
+          <w:noProof/>
+          <w:lang w:val="es-MX" w:eastAsia="es-MX"/>
+        </w:rPr>
+      </w:pPr>
+      <w:r>
+        <w:rPr>
+          <w:noProof/>
+          <w:lang w:val="es-MX" w:eastAsia="es-MX"/>
+        </w:rPr>
+        <w:t>Genera una imagen mediante un recorrido por amplitud del árbol de capas de la imagen con el id ingresado.</w:t>
+      </w:r>
+    </w:p>
+    <w:p>
+      <w:pPr>
+        <w:pStyle w:val="Prrafodelista"/>
+        <w:spacing w:after="200"/>
+        <w:ind w:left="1440"/>
+        <w:jc w:val="both"/>
+        <w:rPr>
+          <w:noProof/>
+          <w:lang w:val="es-MX" w:eastAsia="es-MX"/>
+        </w:rPr>
+      </w:pPr>
+    </w:p>
+    <w:p>
+      <w:pPr>
+        <w:pStyle w:val="Prrafodelista"/>
+        <w:spacing w:after="200"/>
+        <w:ind w:left="1440"/>
+        <w:jc w:val="both"/>
+        <w:rPr>
+          <w:noProof/>
+          <w:lang w:val="es-MX" w:eastAsia="es-MX"/>
+        </w:rPr>
+      </w:pPr>
+      <w:r>
+        <w:rPr>
+          <w:noProof/>
+          <w:lang w:val="es-MX" w:eastAsia="es-MX"/>
+        </w:rPr>
+        <w:lastRenderedPageBreak/>
+        <w:t>En caso de ingresar un id de imagen que no exista en el sistema.</w:t>
+      </w:r>
+      <w:r>
+        <w:rPr>
+          <w:noProof/>
+          <w:lang w:val="es-MX" w:eastAsia="es-MX"/>
+        </w:rPr>
+        <w:t xml:space="preserve"> </w:t>
+      </w:r>
+      <w:r>
+        <w:rPr>
+          <w:noProof/>
           <w:lang w:val="es-MX" w:eastAsia="es-MX"/>
         </w:rPr>
         <w:drawing>
-          <wp:inline distT="0" distB="0" distL="0" distR="0" wp14:anchorId="08704342" wp14:editId="3AC68F26">
-            <wp:extent cx="3467584" cy="390580"/>
-            <wp:effectExtent l="76200" t="76200" r="133350" b="142875"/>
-            <wp:docPr id="1" name="Imagen 1"/>
+          <wp:inline distT="0" distB="0" distL="0" distR="0" wp14:anchorId="6B90EFF1" wp14:editId="3251E3B7">
+            <wp:extent cx="5087060" cy="1076475"/>
+            <wp:effectExtent l="0" t="0" r="0" b="9525"/>
+            <wp:docPr id="67" name="Imagen 67"/>
             <wp:cNvGraphicFramePr>
               <a:graphicFrameLocks xmlns:a="http://schemas.openxmlformats.org/drawingml/2006/main" noChangeAspect="1"/>
             </wp:cNvGraphicFramePr>
@@ -6485,25 +6547,11 @@
                   <pic:spPr>
                     <a:xfrm>
                       <a:off x="0" y="0"/>
-                      <a:ext cx="3467584" cy="390580"/>
+                      <a:ext cx="5087060" cy="1076475"/>
                     </a:xfrm>
                     <a:prstGeom prst="rect">
                       <a:avLst/>
                     </a:prstGeom>
-                    <a:ln w="38100" cap="sq">
-                      <a:solidFill>
-                        <a:srgbClr val="000000"/>
-                      </a:solidFill>
-                      <a:prstDash val="solid"/>
-                      <a:miter lim="800000"/>
-                    </a:ln>
-                    <a:effectLst>
-                      <a:outerShdw blurRad="50800" dist="38100" dir="2700000" algn="tl" rotWithShape="0">
-                        <a:srgbClr val="000000">
-                          <a:alpha val="43000"/>
-                        </a:srgbClr>
-                      </a:outerShdw>
-                    </a:effectLst>
                   </pic:spPr>
                 </pic:pic>
               </a:graphicData>
@@ -6514,27 +6562,68 @@
     </w:p>
     <w:p>
       <w:pPr>
-        <w:spacing w:after="200"/>
-        <w:jc w:val="center"/>
-        <w:rPr>
-          <w:rFonts w:eastAsia="Calibri"/>
-          <w:sz w:val="24"/>
-          <w:szCs w:val="24"/>
-        </w:rPr>
-      </w:pPr>
-      <w:r>
-        <w:rPr>
-          <w:rFonts w:eastAsia="Calibri"/>
-          <w:noProof/>
-          <w:sz w:val="24"/>
-          <w:szCs w:val="24"/>
+        <w:pStyle w:val="Prrafodelista"/>
+        <w:spacing w:after="200"/>
+        <w:ind w:left="1440"/>
+        <w:jc w:val="both"/>
+        <w:rPr>
+          <w:noProof/>
+          <w:lang w:val="es-MX" w:eastAsia="es-MX"/>
+        </w:rPr>
+      </w:pPr>
+    </w:p>
+    <w:p>
+      <w:pPr>
+        <w:pStyle w:val="Prrafodelista"/>
+        <w:spacing w:after="200"/>
+        <w:ind w:left="1440"/>
+        <w:jc w:val="both"/>
+        <w:rPr>
+          <w:noProof/>
+          <w:lang w:val="es-MX" w:eastAsia="es-MX"/>
+        </w:rPr>
+      </w:pPr>
+      <w:r>
+        <w:rPr>
+          <w:noProof/>
+          <w:lang w:val="es-MX" w:eastAsia="es-MX"/>
+        </w:rPr>
+        <w:t>En caso de ingresar un id válido se procederá a generar la imagen correspondiente.</w:t>
+      </w:r>
+    </w:p>
+    <w:p>
+      <w:pPr>
+        <w:pStyle w:val="Prrafodelista"/>
+        <w:spacing w:after="200"/>
+        <w:ind w:left="1440"/>
+        <w:jc w:val="both"/>
+        <w:rPr>
+          <w:noProof/>
+          <w:lang w:val="es-MX" w:eastAsia="es-MX"/>
+        </w:rPr>
+      </w:pPr>
+    </w:p>
+    <w:p>
+      <w:pPr>
+        <w:pStyle w:val="Prrafodelista"/>
+        <w:spacing w:after="200"/>
+        <w:ind w:left="1440"/>
+        <w:jc w:val="both"/>
+        <w:rPr>
+          <w:noProof/>
+          <w:lang w:val="es-MX" w:eastAsia="es-MX"/>
+        </w:rPr>
+      </w:pPr>
+      <w:r>
+        <w:rPr>
+          <w:noProof/>
           <w:lang w:val="es-MX" w:eastAsia="es-MX"/>
         </w:rPr>
         <w:drawing>
-          <wp:inline distT="0" distB="0" distL="0" distR="0" wp14:anchorId="3E1308D7" wp14:editId="0DFD638E">
-            <wp:extent cx="3524742" cy="409632"/>
-            <wp:effectExtent l="76200" t="76200" r="133350" b="142875"/>
-            <wp:docPr id="17" name="Imagen 17"/>
+          <wp:inline distT="0" distB="0" distL="0" distR="0" wp14:anchorId="5218E005" wp14:editId="77DC1963">
+            <wp:extent cx="4974681" cy="3040083"/>
+            <wp:effectExtent l="0" t="0" r="0" b="8255"/>
+            <wp:docPr id="68" name="Imagen 68"/>
             <wp:cNvGraphicFramePr>
               <a:graphicFrameLocks xmlns:a="http://schemas.openxmlformats.org/drawingml/2006/main" noChangeAspect="1"/>
             </wp:cNvGraphicFramePr>
@@ -6554,25 +6643,11 @@
                   <pic:spPr>
                     <a:xfrm>
                       <a:off x="0" y="0"/>
-                      <a:ext cx="3524742" cy="409632"/>
+                      <a:ext cx="4980319" cy="3043528"/>
                     </a:xfrm>
                     <a:prstGeom prst="rect">
                       <a:avLst/>
                     </a:prstGeom>
-                    <a:ln w="38100" cap="sq">
-                      <a:solidFill>
-                        <a:srgbClr val="000000"/>
-                      </a:solidFill>
-                      <a:prstDash val="solid"/>
-                      <a:miter lim="800000"/>
-                    </a:ln>
-                    <a:effectLst>
-                      <a:outerShdw blurRad="50800" dist="38100" dir="2700000" algn="tl" rotWithShape="0">
-                        <a:srgbClr val="000000">
-                          <a:alpha val="43000"/>
-                        </a:srgbClr>
-                      </a:outerShdw>
-                    </a:effectLst>
                   </pic:spPr>
                 </pic:pic>
               </a:graphicData>
@@ -6583,46 +6658,426 @@
     </w:p>
     <w:p>
       <w:pPr>
-        <w:spacing w:after="200"/>
-        <w:rPr>
-          <w:rFonts w:eastAsia="Calibri"/>
-          <w:sz w:val="24"/>
-          <w:szCs w:val="24"/>
-        </w:rPr>
-      </w:pPr>
-      <w:r>
-        <w:rPr>
-          <w:rFonts w:eastAsia="Calibri"/>
-          <w:sz w:val="24"/>
-          <w:szCs w:val="24"/>
-        </w:rPr>
-        <w:t xml:space="preserve">Para regresar de un sub-menú a otro se utiliza la opción regresar. </w:t>
-      </w:r>
-    </w:p>
-    <w:p>
-      <w:pPr>
-        <w:spacing w:after="200"/>
-        <w:jc w:val="center"/>
-        <w:rPr>
-          <w:rFonts w:eastAsia="Calibri"/>
-          <w:sz w:val="24"/>
-          <w:szCs w:val="24"/>
-        </w:rPr>
-      </w:pPr>
-      <w:r>
-        <w:rPr>
-          <w:rFonts w:eastAsia="Calibri"/>
-          <w:noProof/>
-          <w:sz w:val="24"/>
-          <w:szCs w:val="24"/>
-          <w:lang w:val="es-MX" w:eastAsia="es-MX"/>
-        </w:rPr>
-        <w:lastRenderedPageBreak/>
+        <w:pStyle w:val="Prrafodelista"/>
+        <w:spacing w:after="200"/>
+        <w:ind w:left="1440"/>
+        <w:jc w:val="both"/>
+        <w:rPr>
+          <w:noProof/>
+          <w:lang w:val="es-MX" w:eastAsia="es-MX"/>
+        </w:rPr>
+      </w:pPr>
+    </w:p>
+    <w:p>
+      <w:pPr>
+        <w:pStyle w:val="Prrafodelista"/>
+        <w:numPr>
+          <w:ilvl w:val="2"/>
+          <w:numId w:val="10"/>
+        </w:numPr>
+        <w:spacing w:after="200"/>
+        <w:jc w:val="both"/>
+        <w:rPr>
+          <w:noProof/>
+          <w:lang w:val="es-MX" w:eastAsia="es-MX"/>
+        </w:rPr>
+      </w:pPr>
+      <w:r>
+        <w:rPr>
+          <w:noProof/>
+          <w:lang w:val="es-MX" w:eastAsia="es-MX"/>
+        </w:rPr>
+        <w:t>Generación de imagen por capa.</w:t>
+      </w:r>
+    </w:p>
+    <w:p>
+      <w:pPr>
+        <w:pStyle w:val="Prrafodelista"/>
+        <w:spacing w:after="200"/>
+        <w:ind w:left="1440"/>
+        <w:jc w:val="both"/>
+        <w:rPr>
+          <w:noProof/>
+          <w:lang w:val="es-MX" w:eastAsia="es-MX"/>
+        </w:rPr>
+      </w:pPr>
+    </w:p>
+    <w:p>
+      <w:pPr>
+        <w:pStyle w:val="Prrafodelista"/>
+        <w:spacing w:after="200"/>
+        <w:ind w:left="1440"/>
+        <w:jc w:val="both"/>
+        <w:rPr>
+          <w:noProof/>
+          <w:lang w:val="es-MX" w:eastAsia="es-MX"/>
+        </w:rPr>
+      </w:pPr>
+      <w:r>
+        <w:rPr>
+          <w:noProof/>
+          <w:lang w:val="es-MX" w:eastAsia="es-MX"/>
+        </w:rPr>
+        <w:t>La generación de imágenes por capa cuenta con tres opciones:</w:t>
+      </w:r>
+    </w:p>
+    <w:p>
+      <w:pPr>
+        <w:pStyle w:val="Prrafodelista"/>
+        <w:spacing w:after="200"/>
+        <w:ind w:left="1440"/>
+        <w:jc w:val="both"/>
+        <w:rPr>
+          <w:noProof/>
+          <w:lang w:val="es-MX" w:eastAsia="es-MX"/>
+        </w:rPr>
+      </w:pPr>
+    </w:p>
+    <w:p>
+      <w:pPr>
+        <w:pStyle w:val="Prrafodelista"/>
+        <w:spacing w:after="200"/>
+        <w:ind w:left="1440"/>
+        <w:jc w:val="both"/>
+        <w:rPr>
+          <w:noProof/>
+          <w:lang w:val="es-MX" w:eastAsia="es-MX"/>
+        </w:rPr>
+      </w:pPr>
+      <w:r>
+        <w:rPr>
+          <w:rFonts w:eastAsia="Calibri"/>
+          <w:noProof/>
+          <w:sz w:val="24"/>
+          <w:szCs w:val="24"/>
+          <w:lang w:val="es-MX" w:eastAsia="es-MX"/>
+        </w:rPr>
+        <mc:AlternateContent>
+          <mc:Choice Requires="wps">
+            <w:drawing>
+              <wp:anchor distT="0" distB="0" distL="114300" distR="114300" simplePos="0" relativeHeight="251701248" behindDoc="0" locked="0" layoutInCell="1" allowOverlap="1" wp14:anchorId="39494DE8" wp14:editId="5CE35CC2">
+                <wp:simplePos x="0" y="0"/>
+                <wp:positionH relativeFrom="column">
+                  <wp:posOffset>1247396</wp:posOffset>
+                </wp:positionH>
+                <wp:positionV relativeFrom="paragraph">
+                  <wp:posOffset>1599358</wp:posOffset>
+                </wp:positionV>
+                <wp:extent cx="2434442" cy="296883"/>
+                <wp:effectExtent l="76200" t="38100" r="80645" b="103505"/>
+                <wp:wrapNone/>
+                <wp:docPr id="72" name="Rectángulo redondeado 72"/>
+                <wp:cNvGraphicFramePr/>
+                <a:graphic xmlns:a="http://schemas.openxmlformats.org/drawingml/2006/main">
+                  <a:graphicData uri="http://schemas.microsoft.com/office/word/2010/wordprocessingShape">
+                    <wps:wsp>
+                      <wps:cNvSpPr/>
+                      <wps:spPr>
+                        <a:xfrm>
+                          <a:off x="0" y="0"/>
+                          <a:ext cx="2434442" cy="296883"/>
+                        </a:xfrm>
+                        <a:prstGeom prst="roundRect">
+                          <a:avLst/>
+                        </a:prstGeom>
+                        <a:noFill/>
+                        <a:ln w="38100">
+                          <a:solidFill>
+                            <a:srgbClr val="FF0000"/>
+                          </a:solidFill>
+                        </a:ln>
+                      </wps:spPr>
+                      <wps:style>
+                        <a:lnRef idx="1">
+                          <a:schemeClr val="accent1"/>
+                        </a:lnRef>
+                        <a:fillRef idx="3">
+                          <a:schemeClr val="accent1"/>
+                        </a:fillRef>
+                        <a:effectRef idx="2">
+                          <a:schemeClr val="accent1"/>
+                        </a:effectRef>
+                        <a:fontRef idx="minor">
+                          <a:schemeClr val="lt1"/>
+                        </a:fontRef>
+                      </wps:style>
+                      <wps:txbx>
+                        <w:txbxContent>
+                          <w:p>
+                            <w:pPr>
+                              <w:jc w:val="right"/>
+                            </w:pPr>
+                            <w:r>
+                              <w:t>2</w:t>
+                            </w:r>
+                          </w:p>
+                        </w:txbxContent>
+                      </wps:txbx>
+                      <wps:bodyPr rot="0" spcFirstLastPara="0" vertOverflow="overflow" horzOverflow="overflow" vert="horz" wrap="square" lIns="91440" tIns="45720" rIns="91440" bIns="45720" numCol="1" spcCol="0" rtlCol="0" fromWordArt="0" anchor="ctr" anchorCtr="0" forceAA="0" compatLnSpc="1">
+                        <a:prstTxWarp prst="textNoShape">
+                          <a:avLst/>
+                        </a:prstTxWarp>
+                        <a:noAutofit/>
+                      </wps:bodyPr>
+                    </wps:wsp>
+                  </a:graphicData>
+                </a:graphic>
+                <wp14:sizeRelH relativeFrom="margin">
+                  <wp14:pctWidth>0</wp14:pctWidth>
+                </wp14:sizeRelH>
+                <wp14:sizeRelV relativeFrom="margin">
+                  <wp14:pctHeight>0</wp14:pctHeight>
+                </wp14:sizeRelV>
+              </wp:anchor>
+            </w:drawing>
+          </mc:Choice>
+          <mc:Fallback>
+            <w:pict>
+              <v:roundrect w14:anchorId="39494DE8" id="Rectángulo redondeado 72" o:spid="_x0000_s1044" style="position:absolute;left:0;text-align:left;margin-left:98.2pt;margin-top:125.95pt;width:191.7pt;height:23.4pt;z-index:251701248;visibility:visible;mso-wrap-style:square;mso-width-percent:0;mso-height-percent:0;mso-wrap-distance-left:9pt;mso-wrap-distance-top:0;mso-wrap-distance-right:9pt;mso-wrap-distance-bottom:0;mso-position-horizontal:absolute;mso-position-horizontal-relative:text;mso-position-vertical:absolute;mso-position-vertical-relative:text;mso-width-percent:0;mso-height-percent:0;mso-width-relative:margin;mso-height-relative:margin;v-text-anchor:middle" arcsize="10923f" o:gfxdata="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" filled="f" strokecolor="red" strokeweight="3pt">
+                <v:shadow on="t" color="black" opacity="22937f" origin=",.5" offset="0,.63889mm"/>
+                <v:textbox>
+                  <w:txbxContent>
+                    <w:p>
+                      <w:pPr>
+                        <w:jc w:val="right"/>
+                      </w:pPr>
+                      <w:r>
+                        <w:t>2</w:t>
+                      </w:r>
+                    </w:p>
+                  </w:txbxContent>
+                </v:textbox>
+              </v:roundrect>
+            </w:pict>
+          </mc:Fallback>
+        </mc:AlternateContent>
+      </w:r>
+      <w:r>
+        <w:rPr>
+          <w:rFonts w:eastAsia="Calibri"/>
+          <w:noProof/>
+          <w:sz w:val="24"/>
+          <w:szCs w:val="24"/>
+          <w:lang w:val="es-MX" w:eastAsia="es-MX"/>
+        </w:rPr>
+        <mc:AlternateContent>
+          <mc:Choice Requires="wps">
+            <w:drawing>
+              <wp:anchor distT="0" distB="0" distL="114300" distR="114300" simplePos="0" relativeHeight="251699200" behindDoc="0" locked="0" layoutInCell="1" allowOverlap="1" wp14:anchorId="443FBFB0" wp14:editId="662AF1F0">
+                <wp:simplePos x="0" y="0"/>
+                <wp:positionH relativeFrom="column">
+                  <wp:posOffset>3690356</wp:posOffset>
+                </wp:positionH>
+                <wp:positionV relativeFrom="paragraph">
+                  <wp:posOffset>1216586</wp:posOffset>
+                </wp:positionV>
+                <wp:extent cx="2434442" cy="296883"/>
+                <wp:effectExtent l="76200" t="38100" r="80645" b="103505"/>
+                <wp:wrapNone/>
+                <wp:docPr id="71" name="Rectángulo redondeado 71"/>
+                <wp:cNvGraphicFramePr/>
+                <a:graphic xmlns:a="http://schemas.openxmlformats.org/drawingml/2006/main">
+                  <a:graphicData uri="http://schemas.microsoft.com/office/word/2010/wordprocessingShape">
+                    <wps:wsp>
+                      <wps:cNvSpPr/>
+                      <wps:spPr>
+                        <a:xfrm>
+                          <a:off x="0" y="0"/>
+                          <a:ext cx="2434442" cy="296883"/>
+                        </a:xfrm>
+                        <a:prstGeom prst="roundRect">
+                          <a:avLst/>
+                        </a:prstGeom>
+                        <a:noFill/>
+                        <a:ln w="38100">
+                          <a:solidFill>
+                            <a:srgbClr val="FF0000"/>
+                          </a:solidFill>
+                        </a:ln>
+                      </wps:spPr>
+                      <wps:style>
+                        <a:lnRef idx="1">
+                          <a:schemeClr val="accent1"/>
+                        </a:lnRef>
+                        <a:fillRef idx="3">
+                          <a:schemeClr val="accent1"/>
+                        </a:fillRef>
+                        <a:effectRef idx="2">
+                          <a:schemeClr val="accent1"/>
+                        </a:effectRef>
+                        <a:fontRef idx="minor">
+                          <a:schemeClr val="lt1"/>
+                        </a:fontRef>
+                      </wps:style>
+                      <wps:txbx>
+                        <w:txbxContent>
+                          <w:p>
+                            <w:pPr>
+                              <w:jc w:val="right"/>
+                            </w:pPr>
+                            <w:r>
+                              <w:t>3</w:t>
+                            </w:r>
+                          </w:p>
+                        </w:txbxContent>
+                      </wps:txbx>
+                      <wps:bodyPr rot="0" spcFirstLastPara="0" vertOverflow="overflow" horzOverflow="overflow" vert="horz" wrap="square" lIns="91440" tIns="45720" rIns="91440" bIns="45720" numCol="1" spcCol="0" rtlCol="0" fromWordArt="0" anchor="ctr" anchorCtr="0" forceAA="0" compatLnSpc="1">
+                        <a:prstTxWarp prst="textNoShape">
+                          <a:avLst/>
+                        </a:prstTxWarp>
+                        <a:noAutofit/>
+                      </wps:bodyPr>
+                    </wps:wsp>
+                  </a:graphicData>
+                </a:graphic>
+                <wp14:sizeRelH relativeFrom="margin">
+                  <wp14:pctWidth>0</wp14:pctWidth>
+                </wp14:sizeRelH>
+                <wp14:sizeRelV relativeFrom="margin">
+                  <wp14:pctHeight>0</wp14:pctHeight>
+                </wp14:sizeRelV>
+              </wp:anchor>
+            </w:drawing>
+          </mc:Choice>
+          <mc:Fallback>
+            <w:pict>
+              <v:roundrect w14:anchorId="443FBFB0" id="Rectángulo redondeado 71" o:spid="_x0000_s1045" style="position:absolute;left:0;text-align:left;margin-left:290.6pt;margin-top:95.8pt;width:191.7pt;height:23.4pt;z-index:251699200;visibility:visible;mso-wrap-style:square;mso-width-percent:0;mso-height-percent:0;mso-wrap-distance-left:9pt;mso-wrap-distance-top:0;mso-wrap-distance-right:9pt;mso-wrap-distance-bottom:0;mso-position-horizontal:absolute;mso-position-horizontal-relative:text;mso-position-vertical:absolute;mso-position-vertical-relative:text;mso-width-percent:0;mso-height-percent:0;mso-width-relative:margin;mso-height-relative:margin;v-text-anchor:middle" arcsize="10923f" o:gfxdata="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" filled="f" strokecolor="red" strokeweight="3pt">
+                <v:shadow on="t" color="black" opacity="22937f" origin=",.5" offset="0,.63889mm"/>
+                <v:textbox>
+                  <w:txbxContent>
+                    <w:p>
+                      <w:pPr>
+                        <w:jc w:val="right"/>
+                      </w:pPr>
+                      <w:r>
+                        <w:t>3</w:t>
+                      </w:r>
+                    </w:p>
+                  </w:txbxContent>
+                </v:textbox>
+              </v:roundrect>
+            </w:pict>
+          </mc:Fallback>
+        </mc:AlternateContent>
+      </w:r>
+      <w:r>
+        <w:rPr>
+          <w:rFonts w:eastAsia="Calibri"/>
+          <w:noProof/>
+          <w:sz w:val="24"/>
+          <w:szCs w:val="24"/>
+          <w:lang w:val="es-MX" w:eastAsia="es-MX"/>
+        </w:rPr>
+        <mc:AlternateContent>
+          <mc:Choice Requires="wps">
+            <w:drawing>
+              <wp:anchor distT="0" distB="0" distL="114300" distR="114300" simplePos="0" relativeHeight="251697152" behindDoc="0" locked="0" layoutInCell="1" allowOverlap="1" wp14:anchorId="2EBEC216" wp14:editId="7298D9BE">
+                <wp:simplePos x="0" y="0"/>
+                <wp:positionH relativeFrom="column">
+                  <wp:posOffset>1246909</wp:posOffset>
+                </wp:positionH>
+                <wp:positionV relativeFrom="paragraph">
+                  <wp:posOffset>1218928</wp:posOffset>
+                </wp:positionV>
+                <wp:extent cx="2434442" cy="296883"/>
+                <wp:effectExtent l="76200" t="38100" r="80645" b="103505"/>
+                <wp:wrapNone/>
+                <wp:docPr id="70" name="Rectángulo redondeado 70"/>
+                <wp:cNvGraphicFramePr/>
+                <a:graphic xmlns:a="http://schemas.openxmlformats.org/drawingml/2006/main">
+                  <a:graphicData uri="http://schemas.microsoft.com/office/word/2010/wordprocessingShape">
+                    <wps:wsp>
+                      <wps:cNvSpPr/>
+                      <wps:spPr>
+                        <a:xfrm>
+                          <a:off x="0" y="0"/>
+                          <a:ext cx="2434442" cy="296883"/>
+                        </a:xfrm>
+                        <a:prstGeom prst="roundRect">
+                          <a:avLst/>
+                        </a:prstGeom>
+                        <a:noFill/>
+                        <a:ln w="38100">
+                          <a:solidFill>
+                            <a:srgbClr val="FF0000"/>
+                          </a:solidFill>
+                        </a:ln>
+                      </wps:spPr>
+                      <wps:style>
+                        <a:lnRef idx="1">
+                          <a:schemeClr val="accent1"/>
+                        </a:lnRef>
+                        <a:fillRef idx="3">
+                          <a:schemeClr val="accent1"/>
+                        </a:fillRef>
+                        <a:effectRef idx="2">
+                          <a:schemeClr val="accent1"/>
+                        </a:effectRef>
+                        <a:fontRef idx="minor">
+                          <a:schemeClr val="lt1"/>
+                        </a:fontRef>
+                      </wps:style>
+                      <wps:txbx>
+                        <w:txbxContent>
+                          <w:p>
+                            <w:pPr>
+                              <w:jc w:val="right"/>
+                            </w:pPr>
+                            <w:r>
+                              <w:t>1</w:t>
+                            </w:r>
+                          </w:p>
+                        </w:txbxContent>
+                      </wps:txbx>
+                      <wps:bodyPr rot="0" spcFirstLastPara="0" vertOverflow="overflow" horzOverflow="overflow" vert="horz" wrap="square" lIns="91440" tIns="45720" rIns="91440" bIns="45720" numCol="1" spcCol="0" rtlCol="0" fromWordArt="0" anchor="ctr" anchorCtr="0" forceAA="0" compatLnSpc="1">
+                        <a:prstTxWarp prst="textNoShape">
+                          <a:avLst/>
+                        </a:prstTxWarp>
+                        <a:noAutofit/>
+                      </wps:bodyPr>
+                    </wps:wsp>
+                  </a:graphicData>
+                </a:graphic>
+                <wp14:sizeRelH relativeFrom="margin">
+                  <wp14:pctWidth>0</wp14:pctWidth>
+                </wp14:sizeRelH>
+                <wp14:sizeRelV relativeFrom="margin">
+                  <wp14:pctHeight>0</wp14:pctHeight>
+                </wp14:sizeRelV>
+              </wp:anchor>
+            </w:drawing>
+          </mc:Choice>
+          <mc:Fallback>
+            <w:pict>
+              <v:roundrect w14:anchorId="2EBEC216" id="Rectángulo redondeado 70" o:spid="_x0000_s1046" style="position:absolute;left:0;text-align:left;margin-left:98.2pt;margin-top:96pt;width:191.7pt;height:23.4pt;z-index:251697152;visibility:visible;mso-wrap-style:square;mso-width-percent:0;mso-height-percent:0;mso-wrap-distance-left:9pt;mso-wrap-distance-top:0;mso-wrap-distance-right:9pt;mso-wrap-distance-bottom:0;mso-position-horizontal:absolute;mso-position-horizontal-relative:text;mso-position-vertical:absolute;mso-position-vertical-relative:text;mso-width-percent:0;mso-height-percent:0;mso-width-relative:margin;mso-height-relative:margin;v-text-anchor:middle" arcsize="10923f" o:gfxdata="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" filled="f" strokecolor="red" strokeweight="3pt">
+                <v:shadow on="t" color="black" opacity="22937f" origin=",.5" offset="0,.63889mm"/>
+                <v:textbox>
+                  <w:txbxContent>
+                    <w:p>
+                      <w:pPr>
+                        <w:jc w:val="right"/>
+                      </w:pPr>
+                      <w:r>
+                        <w:t>1</w:t>
+                      </w:r>
+                    </w:p>
+                  </w:txbxContent>
+                </v:textbox>
+              </v:roundrect>
+            </w:pict>
+          </mc:Fallback>
+        </mc:AlternateContent>
+      </w:r>
+      <w:r>
+        <w:rPr>
+          <w:noProof/>
+          <w:lang w:val="es-MX" w:eastAsia="es-MX"/>
+        </w:rPr>
         <w:drawing>
-          <wp:inline distT="0" distB="0" distL="0" distR="0" wp14:anchorId="7E5EF92D" wp14:editId="1B623935">
-            <wp:extent cx="2896004" cy="1238423"/>
-            <wp:effectExtent l="76200" t="76200" r="133350" b="133350"/>
-            <wp:docPr id="18" name="Imagen 18"/>
+          <wp:inline distT="0" distB="0" distL="0" distR="0" wp14:anchorId="442CC766" wp14:editId="04EA6C8D">
+            <wp:extent cx="5048955" cy="2095792"/>
+            <wp:effectExtent l="0" t="0" r="0" b="0"/>
+            <wp:docPr id="69" name="Imagen 69"/>
             <wp:cNvGraphicFramePr>
               <a:graphicFrameLocks xmlns:a="http://schemas.openxmlformats.org/drawingml/2006/main" noChangeAspect="1"/>
             </wp:cNvGraphicFramePr>
@@ -6642,25 +7097,11 @@
                   <pic:spPr>
                     <a:xfrm>
                       <a:off x="0" y="0"/>
-                      <a:ext cx="2896004" cy="1238423"/>
+                      <a:ext cx="5048955" cy="2095792"/>
                     </a:xfrm>
                     <a:prstGeom prst="rect">
                       <a:avLst/>
                     </a:prstGeom>
-                    <a:ln w="38100" cap="sq">
-                      <a:solidFill>
-                        <a:srgbClr val="000000"/>
-                      </a:solidFill>
-                      <a:prstDash val="solid"/>
-                      <a:miter lim="800000"/>
-                    </a:ln>
-                    <a:effectLst>
-                      <a:outerShdw blurRad="50800" dist="38100" dir="2700000" algn="tl" rotWithShape="0">
-                        <a:srgbClr val="000000">
-                          <a:alpha val="43000"/>
-                        </a:srgbClr>
-                      </a:outerShdw>
-                    </a:effectLst>
                   </pic:spPr>
                 </pic:pic>
               </a:graphicData>
@@ -6671,91 +7112,57 @@
     </w:p>
     <w:p>
       <w:pPr>
-        <w:spacing w:after="200"/>
-        <w:jc w:val="both"/>
-        <w:rPr>
-          <w:rFonts w:eastAsia="Calibri"/>
-          <w:sz w:val="24"/>
-          <w:szCs w:val="24"/>
-        </w:rPr>
-      </w:pPr>
-      <w:r>
-        <w:rPr>
-          <w:rFonts w:eastAsia="Calibri"/>
-          <w:sz w:val="24"/>
-          <w:szCs w:val="24"/>
-        </w:rPr>
-        <w:t xml:space="preserve">Una vez ingresados correctamente los parámetros iniciales se pueden acceder a las siguientes opciones. </w:t>
-      </w:r>
-    </w:p>
-    <w:p>
-      <w:pPr>
-        <w:spacing w:after="200"/>
-        <w:jc w:val="both"/>
-        <w:rPr>
-          <w:rFonts w:eastAsia="Calibri"/>
-          <w:sz w:val="24"/>
-          <w:szCs w:val="24"/>
-        </w:rPr>
-      </w:pPr>
-      <w:r>
-        <w:rPr>
-          <w:rFonts w:eastAsia="Calibri"/>
-          <w:sz w:val="24"/>
-          <w:szCs w:val="24"/>
-        </w:rPr>
-        <w:t xml:space="preserve">En caso de seleccionar la opción </w:t>
-      </w:r>
-      <w:r>
-        <w:rPr>
-          <w:rFonts w:eastAsia="Calibri"/>
-          <w:b/>
-          <w:sz w:val="24"/>
-          <w:szCs w:val="24"/>
-        </w:rPr>
-        <w:t>2. Ejecutar paso</w:t>
-      </w:r>
-      <w:r>
-        <w:rPr>
-          <w:rFonts w:eastAsia="Calibri"/>
-          <w:b/>
-          <w:sz w:val="24"/>
-          <w:szCs w:val="24"/>
-        </w:rPr>
-        <w:t xml:space="preserve"> </w:t>
-      </w:r>
-      <w:r>
-        <w:rPr>
-          <w:rFonts w:eastAsia="Calibri"/>
-          <w:sz w:val="24"/>
-          <w:szCs w:val="24"/>
-        </w:rPr>
-        <w:t>se dará continuación a la simulación de los procesos en las empresas y se desplegará un informe de las acciones que sucedieron en cada paso.</w:t>
-      </w:r>
-    </w:p>
-    <w:p>
-      <w:pPr>
-        <w:spacing w:after="200"/>
-        <w:jc w:val="center"/>
-        <w:rPr>
-          <w:rFonts w:ascii="Calibri" w:eastAsia="Calibri" w:hAnsi="Calibri" w:cs="Calibri"/>
-          <w:sz w:val="24"/>
-          <w:szCs w:val="24"/>
-        </w:rPr>
-      </w:pPr>
-      <w:r>
-        <w:rPr>
-          <w:rFonts w:ascii="Calibri" w:eastAsia="Calibri" w:hAnsi="Calibri" w:cs="Calibri"/>
-          <w:noProof/>
-          <w:sz w:val="24"/>
-          <w:szCs w:val="24"/>
-          <w:lang w:val="es-MX" w:eastAsia="es-MX"/>
-        </w:rPr>
+        <w:pStyle w:val="Prrafodelista"/>
+        <w:spacing w:after="200"/>
+        <w:ind w:left="1440"/>
+        <w:jc w:val="both"/>
+        <w:rPr>
+          <w:noProof/>
+          <w:lang w:val="es-MX" w:eastAsia="es-MX"/>
+        </w:rPr>
+      </w:pPr>
+    </w:p>
+    <w:p>
+      <w:pPr>
+        <w:pStyle w:val="Prrafodelista"/>
+        <w:spacing w:after="200"/>
+        <w:ind w:left="1440"/>
+        <w:jc w:val="both"/>
+        <w:rPr>
+          <w:noProof/>
+          <w:lang w:val="es-MX" w:eastAsia="es-MX"/>
+        </w:rPr>
+      </w:pPr>
+      <w:r>
+        <w:rPr>
+          <w:noProof/>
+          <w:lang w:val="es-MX" w:eastAsia="es-MX"/>
+        </w:rPr>
+        <w:t>Opción 1) apila la capa con el id ingresado media vez exista esa capa.</w:t>
+      </w:r>
+    </w:p>
+    <w:p>
+      <w:pPr>
+        <w:pStyle w:val="Prrafodelista"/>
+        <w:spacing w:after="200"/>
+        <w:ind w:left="1440"/>
+        <w:jc w:val="both"/>
+        <w:rPr>
+          <w:noProof/>
+          <w:lang w:val="es-MX" w:eastAsia="es-MX"/>
+        </w:rPr>
+      </w:pPr>
+      <w:r>
+        <w:rPr>
+          <w:noProof/>
+          <w:lang w:val="es-MX" w:eastAsia="es-MX"/>
+        </w:rPr>
+        <w:lastRenderedPageBreak/>
         <w:drawing>
-          <wp:inline distT="0" distB="0" distL="0" distR="0" wp14:anchorId="458587A4" wp14:editId="4960DAA1">
-            <wp:extent cx="3210373" cy="1638529"/>
-            <wp:effectExtent l="76200" t="76200" r="123825" b="133350"/>
-            <wp:docPr id="19" name="Imagen 19"/>
+          <wp:inline distT="0" distB="0" distL="0" distR="0" wp14:anchorId="6673C6AF" wp14:editId="029A21B6">
+            <wp:extent cx="4887007" cy="2010056"/>
+            <wp:effectExtent l="0" t="0" r="0" b="9525"/>
+            <wp:docPr id="73" name="Imagen 73"/>
             <wp:cNvGraphicFramePr>
               <a:graphicFrameLocks xmlns:a="http://schemas.openxmlformats.org/drawingml/2006/main" noChangeAspect="1"/>
             </wp:cNvGraphicFramePr>
@@ -6775,25 +7182,11 @@
                   <pic:spPr>
                     <a:xfrm>
                       <a:off x="0" y="0"/>
-                      <a:ext cx="3210373" cy="1638529"/>
+                      <a:ext cx="4887007" cy="2010056"/>
                     </a:xfrm>
                     <a:prstGeom prst="rect">
                       <a:avLst/>
                     </a:prstGeom>
-                    <a:ln w="38100" cap="sq">
-                      <a:solidFill>
-                        <a:srgbClr val="000000"/>
-                      </a:solidFill>
-                      <a:prstDash val="solid"/>
-                      <a:miter lim="800000"/>
-                    </a:ln>
-                    <a:effectLst>
-                      <a:outerShdw blurRad="50800" dist="38100" dir="2700000" algn="tl" rotWithShape="0">
-                        <a:srgbClr val="000000">
-                          <a:alpha val="43000"/>
-                        </a:srgbClr>
-                      </a:outerShdw>
-                    </a:effectLst>
                   </pic:spPr>
                 </pic:pic>
               </a:graphicData>
@@ -6804,27 +7197,56 @@
     </w:p>
     <w:p>
       <w:pPr>
-        <w:spacing w:after="200"/>
-        <w:jc w:val="center"/>
-        <w:rPr>
-          <w:rFonts w:ascii="Calibri" w:eastAsia="Calibri" w:hAnsi="Calibri" w:cs="Calibri"/>
-          <w:sz w:val="24"/>
-          <w:szCs w:val="24"/>
-        </w:rPr>
-      </w:pPr>
-      <w:r>
-        <w:rPr>
-          <w:rFonts w:ascii="Calibri" w:eastAsia="Calibri" w:hAnsi="Calibri" w:cs="Calibri"/>
-          <w:noProof/>
-          <w:sz w:val="24"/>
-          <w:szCs w:val="24"/>
+        <w:pStyle w:val="Prrafodelista"/>
+        <w:spacing w:after="200"/>
+        <w:ind w:left="1440"/>
+        <w:jc w:val="both"/>
+        <w:rPr>
+          <w:noProof/>
+          <w:lang w:val="es-MX" w:eastAsia="es-MX"/>
+        </w:rPr>
+      </w:pPr>
+    </w:p>
+    <w:p>
+      <w:pPr>
+        <w:pStyle w:val="Prrafodelista"/>
+        <w:spacing w:after="200"/>
+        <w:ind w:left="1440"/>
+        <w:jc w:val="both"/>
+        <w:rPr>
+          <w:noProof/>
+          <w:lang w:val="es-MX" w:eastAsia="es-MX"/>
+        </w:rPr>
+      </w:pPr>
+      <w:r>
+        <w:rPr>
+          <w:noProof/>
+          <w:lang w:val="es-MX" w:eastAsia="es-MX"/>
+        </w:rPr>
+        <w:t>Opción 2) Limpia la pila actual de capas en ese momento para poder empezar de nuevo.</w:t>
+      </w:r>
+    </w:p>
+    <w:p>
+      <w:pPr>
+        <w:pStyle w:val="Prrafodelista"/>
+        <w:spacing w:after="200"/>
+        <w:ind w:left="1440"/>
+        <w:jc w:val="both"/>
+        <w:rPr>
+          <w:noProof/>
+          <w:lang w:val="es-MX" w:eastAsia="es-MX"/>
+        </w:rPr>
+      </w:pPr>
+      <w:r>
+        <w:rPr>
+          <w:noProof/>
           <w:lang w:val="es-MX" w:eastAsia="es-MX"/>
         </w:rPr>
         <w:drawing>
-          <wp:inline distT="0" distB="0" distL="0" distR="0" wp14:anchorId="1486381A" wp14:editId="36DB389F">
-            <wp:extent cx="5039428" cy="1038370"/>
-            <wp:effectExtent l="76200" t="76200" r="123190" b="142875"/>
-            <wp:docPr id="20" name="Imagen 20"/>
+          <wp:inline distT="0" distB="0" distL="0" distR="0" wp14:anchorId="353D8240" wp14:editId="13BAAB9E">
+            <wp:extent cx="4972744" cy="2276793"/>
+            <wp:effectExtent l="0" t="0" r="0" b="9525"/>
+            <wp:docPr id="74" name="Imagen 74"/>
             <wp:cNvGraphicFramePr>
               <a:graphicFrameLocks xmlns:a="http://schemas.openxmlformats.org/drawingml/2006/main" noChangeAspect="1"/>
             </wp:cNvGraphicFramePr>
@@ -6844,25 +7266,11 @@
                   <pic:spPr>
                     <a:xfrm>
                       <a:off x="0" y="0"/>
-                      <a:ext cx="5039428" cy="1038370"/>
+                      <a:ext cx="4972744" cy="2276793"/>
                     </a:xfrm>
                     <a:prstGeom prst="rect">
                       <a:avLst/>
                     </a:prstGeom>
-                    <a:ln w="38100" cap="sq">
-                      <a:solidFill>
-                        <a:srgbClr val="000000"/>
-                      </a:solidFill>
-                      <a:prstDash val="solid"/>
-                      <a:miter lim="800000"/>
-                    </a:ln>
-                    <a:effectLst>
-                      <a:outerShdw blurRad="50800" dist="38100" dir="2700000" algn="tl" rotWithShape="0">
-                        <a:srgbClr val="000000">
-                          <a:alpha val="43000"/>
-                        </a:srgbClr>
-                      </a:outerShdw>
-                    </a:effectLst>
                   </pic:spPr>
                 </pic:pic>
               </a:graphicData>
@@ -6873,64 +7281,99 @@
     </w:p>
     <w:p>
       <w:pPr>
-        <w:spacing w:after="200"/>
-        <w:jc w:val="both"/>
-        <w:rPr>
-          <w:rFonts w:ascii="Calibri" w:eastAsia="Calibri" w:hAnsi="Calibri" w:cs="Calibri"/>
-          <w:sz w:val="24"/>
-          <w:szCs w:val="24"/>
-        </w:rPr>
-      </w:pPr>
-      <w:r>
-        <w:rPr>
-          <w:rFonts w:ascii="Calibri" w:eastAsia="Calibri" w:hAnsi="Calibri" w:cs="Calibri"/>
-          <w:sz w:val="24"/>
-          <w:szCs w:val="24"/>
-        </w:rPr>
-        <w:t xml:space="preserve">En caso de seleccionar la opción </w:t>
-      </w:r>
-      <w:r>
-        <w:rPr>
-          <w:rFonts w:ascii="Calibri" w:eastAsia="Calibri" w:hAnsi="Calibri" w:cs="Calibri"/>
-          <w:b/>
-          <w:sz w:val="24"/>
-          <w:szCs w:val="24"/>
-        </w:rPr>
-        <w:t xml:space="preserve">3. Estado de memoria de las estructuras </w:t>
-      </w:r>
-      <w:r>
-        <w:rPr>
-          <w:rFonts w:ascii="Calibri" w:eastAsia="Calibri" w:hAnsi="Calibri" w:cs="Calibri"/>
-          <w:sz w:val="24"/>
-          <w:szCs w:val="24"/>
-        </w:rPr>
-        <w:t>se creará un gráfico en el cual de forma detallada mostrará el estado de las estructuras utilizadas en el paso actual.</w:t>
-      </w:r>
-    </w:p>
-    <w:p>
-      <w:pPr>
-        <w:spacing w:after="200"/>
-        <w:jc w:val="both"/>
-        <w:rPr>
-          <w:rFonts w:ascii="Calibri" w:eastAsia="Calibri" w:hAnsi="Calibri" w:cs="Calibri"/>
-          <w:sz w:val="24"/>
-          <w:szCs w:val="24"/>
-        </w:rPr>
-      </w:pPr>
-      <w:r>
-        <w:rPr>
-          <w:rFonts w:ascii="Calibri" w:eastAsia="Calibri" w:hAnsi="Calibri" w:cs="Calibri"/>
-          <w:noProof/>
-          <w:sz w:val="24"/>
-          <w:szCs w:val="24"/>
-          <w:lang w:val="es-MX" w:eastAsia="es-MX"/>
-        </w:rPr>
-        <w:lastRenderedPageBreak/>
+        <w:pStyle w:val="Prrafodelista"/>
+        <w:spacing w:after="200"/>
+        <w:ind w:left="1440"/>
+        <w:jc w:val="both"/>
+        <w:rPr>
+          <w:noProof/>
+          <w:lang w:val="es-MX" w:eastAsia="es-MX"/>
+        </w:rPr>
+      </w:pPr>
+    </w:p>
+    <w:p>
+      <w:pPr>
+        <w:pStyle w:val="Prrafodelista"/>
+        <w:spacing w:after="200"/>
+        <w:ind w:left="1440"/>
+        <w:jc w:val="both"/>
+        <w:rPr>
+          <w:noProof/>
+          <w:lang w:val="es-MX" w:eastAsia="es-MX"/>
+        </w:rPr>
+      </w:pPr>
+      <w:r>
+        <w:rPr>
+          <w:noProof/>
+          <w:lang w:val="es-MX" w:eastAsia="es-MX"/>
+        </w:rPr>
+        <w:t xml:space="preserve">Opción 3) Crea la imagen con la pila actual en ese momento. </w:t>
+      </w:r>
+    </w:p>
+    <w:p>
+      <w:pPr>
+        <w:pStyle w:val="Prrafodelista"/>
+        <w:spacing w:after="200"/>
+        <w:ind w:left="1440"/>
+        <w:jc w:val="both"/>
+        <w:rPr>
+          <w:noProof/>
+          <w:lang w:val="es-MX" w:eastAsia="es-MX"/>
+        </w:rPr>
+      </w:pPr>
+    </w:p>
+    <w:p>
+      <w:pPr>
+        <w:pStyle w:val="Prrafodelista"/>
+        <w:spacing w:after="200"/>
+        <w:ind w:left="1440"/>
+        <w:jc w:val="both"/>
+        <w:rPr>
+          <w:noProof/>
+          <w:lang w:val="es-MX" w:eastAsia="es-MX"/>
+        </w:rPr>
+      </w:pPr>
+      <w:r>
+        <w:rPr>
+          <w:noProof/>
+          <w:lang w:val="es-MX" w:eastAsia="es-MX"/>
+        </w:rPr>
+        <w:t>En este caso la pila es de la capa 0,3,5.</w:t>
+      </w:r>
+    </w:p>
+    <w:p>
+      <w:pPr>
+        <w:pStyle w:val="Prrafodelista"/>
+        <w:spacing w:after="200"/>
+        <w:ind w:left="1440"/>
+        <w:jc w:val="both"/>
+        <w:rPr>
+          <w:noProof/>
+          <w:lang w:val="es-MX" w:eastAsia="es-MX"/>
+        </w:rPr>
+      </w:pPr>
+    </w:p>
+    <w:p>
+      <w:pPr>
+        <w:pStyle w:val="Prrafodelista"/>
+        <w:spacing w:after="200"/>
+        <w:ind w:left="1440"/>
+        <w:jc w:val="both"/>
+        <w:rPr>
+          <w:noProof/>
+          <w:lang w:val="es-MX" w:eastAsia="es-MX"/>
+        </w:rPr>
+      </w:pPr>
+      <w:r>
+        <w:rPr>
+          <w:noProof/>
+          <w:lang w:val="es-MX" w:eastAsia="es-MX"/>
+        </w:rPr>
         <w:drawing>
-          <wp:inline distT="0" distB="0" distL="0" distR="0" wp14:anchorId="23DF2D58" wp14:editId="186E03D7">
-            <wp:extent cx="5943600" cy="2397125"/>
-            <wp:effectExtent l="76200" t="76200" r="133350" b="136525"/>
-            <wp:docPr id="21" name="Imagen 21"/>
+          <wp:inline distT="0" distB="0" distL="0" distR="0" wp14:anchorId="2426F7B2" wp14:editId="05F91BBE">
+            <wp:extent cx="4915586" cy="2200582"/>
+            <wp:effectExtent l="0" t="0" r="0" b="9525"/>
+            <wp:docPr id="75" name="Imagen 75"/>
             <wp:cNvGraphicFramePr>
               <a:graphicFrameLocks xmlns:a="http://schemas.openxmlformats.org/drawingml/2006/main" noChangeAspect="1"/>
             </wp:cNvGraphicFramePr>
@@ -6950,25 +7393,11 @@
                   <pic:spPr>
                     <a:xfrm>
                       <a:off x="0" y="0"/>
-                      <a:ext cx="5943600" cy="2397125"/>
+                      <a:ext cx="4915586" cy="2200582"/>
                     </a:xfrm>
                     <a:prstGeom prst="rect">
                       <a:avLst/>
                     </a:prstGeom>
-                    <a:ln w="38100" cap="sq">
-                      <a:solidFill>
-                        <a:srgbClr val="000000"/>
-                      </a:solidFill>
-                      <a:prstDash val="solid"/>
-                      <a:miter lim="800000"/>
-                    </a:ln>
-                    <a:effectLst>
-                      <a:outerShdw blurRad="50800" dist="38100" dir="2700000" algn="tl" rotWithShape="0">
-                        <a:srgbClr val="000000">
-                          <a:alpha val="43000"/>
-                        </a:srgbClr>
-                      </a:outerShdw>
-                    </a:effectLst>
                   </pic:spPr>
                 </pic:pic>
               </a:graphicData>
@@ -6979,62 +7408,38 @@
     </w:p>
     <w:p>
       <w:pPr>
-        <w:spacing w:after="200"/>
-        <w:rPr>
-          <w:rFonts w:ascii="Calibri" w:eastAsia="Calibri" w:hAnsi="Calibri" w:cs="Calibri"/>
-          <w:sz w:val="24"/>
-          <w:szCs w:val="24"/>
-        </w:rPr>
-      </w:pPr>
-      <w:r>
-        <w:rPr>
-          <w:rFonts w:ascii="Calibri" w:eastAsia="Calibri" w:hAnsi="Calibri" w:cs="Calibri"/>
-          <w:sz w:val="24"/>
-          <w:szCs w:val="24"/>
-        </w:rPr>
-        <w:t xml:space="preserve">En caso de seleccionar la opción </w:t>
-      </w:r>
-      <w:r>
-        <w:rPr>
-          <w:rFonts w:ascii="Calibri" w:eastAsia="Calibri" w:hAnsi="Calibri" w:cs="Calibri"/>
-          <w:b/>
-          <w:sz w:val="24"/>
-          <w:szCs w:val="24"/>
-        </w:rPr>
-        <w:t xml:space="preserve">4. Reportes </w:t>
-      </w:r>
-      <w:r>
-        <w:rPr>
-          <w:rFonts w:ascii="Calibri" w:eastAsia="Calibri" w:hAnsi="Calibri" w:cs="Calibri"/>
-          <w:sz w:val="24"/>
-          <w:szCs w:val="24"/>
-        </w:rPr>
-        <w:t>se desplegará un sub-menú en el cual brindará las siguientes opciones:</w:t>
-      </w:r>
-    </w:p>
-    <w:p>
-      <w:pPr>
-        <w:spacing w:after="200"/>
-        <w:jc w:val="center"/>
-        <w:rPr>
-          <w:rFonts w:ascii="Calibri" w:eastAsia="Calibri" w:hAnsi="Calibri" w:cs="Calibri"/>
-          <w:sz w:val="24"/>
-          <w:szCs w:val="24"/>
-        </w:rPr>
-      </w:pPr>
-      <w:r>
-        <w:rPr>
-          <w:rFonts w:ascii="Calibri" w:eastAsia="Calibri" w:hAnsi="Calibri" w:cs="Calibri"/>
-          <w:noProof/>
-          <w:sz w:val="24"/>
-          <w:szCs w:val="24"/>
-          <w:lang w:val="es-MX" w:eastAsia="es-MX"/>
-        </w:rPr>
+        <w:pStyle w:val="Prrafodelista"/>
+        <w:spacing w:after="200"/>
+        <w:ind w:left="1440"/>
+        <w:jc w:val="both"/>
+        <w:rPr>
+          <w:noProof/>
+          <w:lang w:val="es-MX" w:eastAsia="es-MX"/>
+        </w:rPr>
+      </w:pPr>
+    </w:p>
+    <w:p>
+      <w:pPr>
+        <w:pStyle w:val="Prrafodelista"/>
+        <w:spacing w:after="200"/>
+        <w:ind w:left="1440"/>
+        <w:jc w:val="both"/>
+        <w:rPr>
+          <w:noProof/>
+          <w:lang w:val="es-MX" w:eastAsia="es-MX"/>
+        </w:rPr>
+      </w:pPr>
+      <w:r>
+        <w:rPr>
+          <w:noProof/>
+          <w:lang w:val="es-MX" w:eastAsia="es-MX"/>
+        </w:rPr>
+        <w:lastRenderedPageBreak/>
         <w:drawing>
-          <wp:inline distT="0" distB="0" distL="0" distR="0" wp14:anchorId="4C029323" wp14:editId="2382AD73">
-            <wp:extent cx="5943600" cy="1223645"/>
-            <wp:effectExtent l="0" t="0" r="0" b="0"/>
-            <wp:docPr id="22" name="Imagen 22"/>
+          <wp:inline distT="0" distB="0" distL="0" distR="0" wp14:anchorId="5C19D1AB" wp14:editId="56ECF5E5">
+            <wp:extent cx="4887553" cy="2992582"/>
+            <wp:effectExtent l="0" t="0" r="8890" b="0"/>
+            <wp:docPr id="76" name="Imagen 76"/>
             <wp:cNvGraphicFramePr>
               <a:graphicFrameLocks xmlns:a="http://schemas.openxmlformats.org/drawingml/2006/main" noChangeAspect="1"/>
             </wp:cNvGraphicFramePr>
@@ -7054,7 +7459,7 @@
                   <pic:spPr>
                     <a:xfrm>
                       <a:off x="0" y="0"/>
-                      <a:ext cx="5943600" cy="1223645"/>
+                      <a:ext cx="4893847" cy="2996436"/>
                     </a:xfrm>
                     <a:prstGeom prst="rect">
                       <a:avLst/>
@@ -7069,6 +7474,23 @@
     </w:p>
     <w:p>
       <w:pPr>
+        <w:pStyle w:val="Prrafodelista"/>
+        <w:spacing w:after="200"/>
+        <w:ind w:left="1440"/>
+        <w:jc w:val="both"/>
+        <w:rPr>
+          <w:noProof/>
+          <w:lang w:val="es-MX" w:eastAsia="es-MX"/>
+        </w:rPr>
+      </w:pPr>
+    </w:p>
+    <w:p>
+      <w:pPr>
+        <w:pStyle w:val="Prrafodelista"/>
+        <w:numPr>
+          <w:ilvl w:val="0"/>
+          <w:numId w:val="10"/>
+        </w:numPr>
         <w:spacing w:after="200"/>
         <w:jc w:val="both"/>
         <w:rPr>
@@ -7079,54 +7501,41 @@
       </w:pPr>
       <w:r>
         <w:rPr>
+          <w:noProof/>
+          <w:lang w:val="es-MX" w:eastAsia="es-MX"/>
+        </w:rPr>
+        <w:t xml:space="preserve">En caso de seleccionar “Reporte de estructuras” </w:t>
+      </w:r>
+      <w:r>
+        <w:rPr>
+          <w:noProof/>
+          <w:lang w:val="es-MX" w:eastAsia="es-MX"/>
+        </w:rPr>
+        <w:t>se desplegará la siguiente interfaz.</w:t>
+      </w:r>
+    </w:p>
+    <w:p>
+      <w:pPr>
+        <w:pStyle w:val="Prrafodelista"/>
+        <w:spacing w:after="200"/>
+        <w:jc w:val="both"/>
+        <w:rPr>
           <w:rFonts w:ascii="Calibri" w:eastAsia="Calibri" w:hAnsi="Calibri" w:cs="Calibri"/>
           <w:sz w:val="24"/>
           <w:szCs w:val="24"/>
         </w:rPr>
-        <w:t xml:space="preserve">En caso de seleccionar la opción </w:t>
-      </w:r>
+      </w:pPr>
       <w:r>
         <w:rPr>
           <w:rFonts w:ascii="Calibri" w:eastAsia="Calibri" w:hAnsi="Calibri" w:cs="Calibri"/>
-          <w:b/>
-          <w:sz w:val="24"/>
-          <w:szCs w:val="24"/>
-        </w:rPr>
-        <w:t xml:space="preserve">a. Reporte top 5 de clientes con mayor cantidad de imágenes </w:t>
-      </w:r>
-      <w:r>
-        <w:rPr>
-          <w:rFonts w:ascii="Calibri" w:eastAsia="Calibri" w:hAnsi="Calibri" w:cs="Calibri"/>
-          <w:sz w:val="24"/>
-          <w:szCs w:val="24"/>
-        </w:rPr>
-        <w:t>se mostrará el siguiente gráfico:</w:t>
-      </w:r>
-    </w:p>
-    <w:p>
-      <w:pPr>
-        <w:spacing w:after="200"/>
-        <w:jc w:val="center"/>
-        <w:rPr>
-          <w:rFonts w:ascii="Calibri" w:eastAsia="Calibri" w:hAnsi="Calibri" w:cs="Calibri"/>
-          <w:sz w:val="24"/>
-          <w:szCs w:val="24"/>
-        </w:rPr>
-      </w:pPr>
-      <w:r>
-        <w:rPr>
-          <w:rFonts w:ascii="Calibri" w:eastAsia="Calibri" w:hAnsi="Calibri" w:cs="Calibri"/>
-          <w:noProof/>
-          <w:sz w:val="24"/>
-          <w:szCs w:val="24"/>
-          <w:lang w:val="es-MX" w:eastAsia="es-MX"/>
-        </w:rPr>
-        <w:lastRenderedPageBreak/>
+          <w:sz w:val="24"/>
+          <w:szCs w:val="24"/>
+        </w:rPr>
         <w:drawing>
-          <wp:inline distT="0" distB="0" distL="0" distR="0" wp14:anchorId="45EEA795" wp14:editId="5704C356">
-            <wp:extent cx="4848902" cy="6201640"/>
-            <wp:effectExtent l="76200" t="76200" r="142240" b="142240"/>
-            <wp:docPr id="23" name="Imagen 23"/>
+          <wp:inline distT="0" distB="0" distL="0" distR="0" wp14:anchorId="3A07BC9C" wp14:editId="03DA1BDE">
+            <wp:extent cx="5943600" cy="3488055"/>
+            <wp:effectExtent l="0" t="0" r="0" b="0"/>
+            <wp:docPr id="1" name="Imagen 1"/>
             <wp:cNvGraphicFramePr>
               <a:graphicFrameLocks xmlns:a="http://schemas.openxmlformats.org/drawingml/2006/main" noChangeAspect="1"/>
             </wp:cNvGraphicFramePr>
@@ -7146,25 +7555,11 @@
                   <pic:spPr>
                     <a:xfrm>
                       <a:off x="0" y="0"/>
-                      <a:ext cx="4848902" cy="6201640"/>
+                      <a:ext cx="5943600" cy="3488055"/>
                     </a:xfrm>
                     <a:prstGeom prst="rect">
                       <a:avLst/>
                     </a:prstGeom>
-                    <a:ln w="38100" cap="sq">
-                      <a:solidFill>
-                        <a:srgbClr val="000000"/>
-                      </a:solidFill>
-                      <a:prstDash val="solid"/>
-                      <a:miter lim="800000"/>
-                    </a:ln>
-                    <a:effectLst>
-                      <a:outerShdw blurRad="50800" dist="38100" dir="2700000" algn="tl" rotWithShape="0">
-                        <a:srgbClr val="000000">
-                          <a:alpha val="43000"/>
-                        </a:srgbClr>
-                      </a:outerShdw>
-                    </a:effectLst>
                   </pic:spPr>
                 </pic:pic>
               </a:graphicData>
@@ -7175,6 +7570,7 @@
     </w:p>
     <w:p>
       <w:pPr>
+        <w:pStyle w:val="Prrafodelista"/>
         <w:spacing w:after="200"/>
         <w:jc w:val="both"/>
         <w:rPr>
@@ -7183,56 +7579,50 @@
           <w:szCs w:val="24"/>
         </w:rPr>
       </w:pPr>
-      <w:r>
+    </w:p>
+    <w:p>
+      <w:pPr>
+        <w:pStyle w:val="Prrafodelista"/>
+        <w:spacing w:after="200"/>
+        <w:jc w:val="both"/>
         <w:rPr>
           <w:rFonts w:ascii="Calibri" w:eastAsia="Calibri" w:hAnsi="Calibri" w:cs="Calibri"/>
           <w:sz w:val="24"/>
           <w:szCs w:val="24"/>
         </w:rPr>
-        <w:t xml:space="preserve">En caso de seleccionar la opción </w:t>
-      </w:r>
+      </w:pPr>
       <w:r>
         <w:rPr>
           <w:rFonts w:ascii="Calibri" w:eastAsia="Calibri" w:hAnsi="Calibri" w:cs="Calibri"/>
-          <w:b/>
-          <w:sz w:val="24"/>
-          <w:szCs w:val="24"/>
-        </w:rPr>
-        <w:t xml:space="preserve">b. Reporte top 5 de clientes con menor cantidad de imágenes en blanco y negro </w:t>
-      </w:r>
-      <w:r>
+          <w:sz w:val="24"/>
+          <w:szCs w:val="24"/>
+        </w:rPr>
+        <w:t>3.1. “Ver árbol de imágenes” muestra en pantalla el árbol actual de imágenes del cliente.</w:t>
+      </w:r>
+    </w:p>
+    <w:p>
+      <w:pPr>
+        <w:pStyle w:val="Prrafodelista"/>
+        <w:spacing w:after="200"/>
+        <w:jc w:val="both"/>
         <w:rPr>
           <w:rFonts w:ascii="Calibri" w:eastAsia="Calibri" w:hAnsi="Calibri" w:cs="Calibri"/>
           <w:sz w:val="24"/>
           <w:szCs w:val="24"/>
         </w:rPr>
-        <w:t xml:space="preserve">se mostrará el siguiente gráfico: </w:t>
-      </w:r>
-    </w:p>
-    <w:p>
-      <w:pPr>
-        <w:spacing w:after="200"/>
-        <w:jc w:val="center"/>
+      </w:pPr>
+      <w:r>
         <w:rPr>
           <w:rFonts w:ascii="Calibri" w:eastAsia="Calibri" w:hAnsi="Calibri" w:cs="Calibri"/>
           <w:sz w:val="24"/>
           <w:szCs w:val="24"/>
-        </w:rPr>
-      </w:pPr>
-      <w:r>
-        <w:rPr>
-          <w:rFonts w:ascii="Calibri" w:eastAsia="Calibri" w:hAnsi="Calibri" w:cs="Calibri"/>
-          <w:noProof/>
-          <w:sz w:val="24"/>
-          <w:szCs w:val="24"/>
-          <w:lang w:val="es-MX" w:eastAsia="es-MX"/>
         </w:rPr>
         <w:lastRenderedPageBreak/>
         <w:drawing>
-          <wp:inline distT="0" distB="0" distL="0" distR="0" wp14:anchorId="4175FA5E" wp14:editId="3E96B3E1">
-            <wp:extent cx="5458587" cy="6173061"/>
-            <wp:effectExtent l="76200" t="76200" r="142240" b="132715"/>
-            <wp:docPr id="24" name="Imagen 24"/>
+          <wp:inline distT="0" distB="0" distL="0" distR="0" wp14:anchorId="73A2B917" wp14:editId="299C792F">
+            <wp:extent cx="5943600" cy="3446780"/>
+            <wp:effectExtent l="0" t="0" r="0" b="1270"/>
+            <wp:docPr id="77" name="Imagen 77"/>
             <wp:cNvGraphicFramePr>
               <a:graphicFrameLocks xmlns:a="http://schemas.openxmlformats.org/drawingml/2006/main" noChangeAspect="1"/>
             </wp:cNvGraphicFramePr>
@@ -7252,25 +7642,11 @@
                   <pic:spPr>
                     <a:xfrm>
                       <a:off x="0" y="0"/>
-                      <a:ext cx="5458587" cy="6173061"/>
+                      <a:ext cx="5943600" cy="3446780"/>
                     </a:xfrm>
                     <a:prstGeom prst="rect">
                       <a:avLst/>
                     </a:prstGeom>
-                    <a:ln w="38100" cap="sq">
-                      <a:solidFill>
-                        <a:srgbClr val="000000"/>
-                      </a:solidFill>
-                      <a:prstDash val="solid"/>
-                      <a:miter lim="800000"/>
-                    </a:ln>
-                    <a:effectLst>
-                      <a:outerShdw blurRad="50800" dist="38100" dir="2700000" algn="tl" rotWithShape="0">
-                        <a:srgbClr val="000000">
-                          <a:alpha val="43000"/>
-                        </a:srgbClr>
-                      </a:outerShdw>
-                    </a:effectLst>
                   </pic:spPr>
                 </pic:pic>
               </a:graphicData>
@@ -7281,6 +7657,7 @@
     </w:p>
     <w:p>
       <w:pPr>
+        <w:pStyle w:val="Prrafodelista"/>
         <w:spacing w:after="200"/>
         <w:jc w:val="both"/>
         <w:rPr>
@@ -7295,16 +7672,15 @@
           <w:sz w:val="24"/>
           <w:szCs w:val="24"/>
         </w:rPr>
-        <w:t xml:space="preserve">En caso de seleccionar la opción </w:t>
+        <w:t xml:space="preserve">3.2.  </w:t>
       </w:r>
       <w:r>
         <w:rPr>
           <w:rFonts w:ascii="Calibri" w:eastAsia="Calibri" w:hAnsi="Calibri" w:cs="Calibri"/>
-          <w:b/>
-          <w:sz w:val="24"/>
-          <w:szCs w:val="24"/>
-        </w:rPr>
-        <w:t xml:space="preserve">c. Reporte información del cliente que más pasos estuvo en el sistema </w:t>
+          <w:sz w:val="24"/>
+          <w:szCs w:val="24"/>
+        </w:rPr>
+        <w:t xml:space="preserve">“Ver árbol de </w:t>
       </w:r>
       <w:r>
         <w:rPr>
@@ -7312,13 +7688,14 @@
           <w:sz w:val="24"/>
           <w:szCs w:val="24"/>
         </w:rPr>
-        <w:t>se mostrará el siguiente gráfico:</w:t>
-      </w:r>
-    </w:p>
-    <w:p>
-      <w:pPr>
-        <w:spacing w:after="200"/>
-        <w:jc w:val="center"/>
+        <w:t>capas” muestra en pantalla el árbol actual de capas.</w:t>
+      </w:r>
+    </w:p>
+    <w:p>
+      <w:pPr>
+        <w:pStyle w:val="Prrafodelista"/>
+        <w:spacing w:after="200"/>
+        <w:jc w:val="both"/>
         <w:rPr>
           <w:rFonts w:ascii="Calibri" w:eastAsia="Calibri" w:hAnsi="Calibri" w:cs="Calibri"/>
           <w:sz w:val="24"/>
@@ -7328,17 +7705,14 @@
       <w:r>
         <w:rPr>
           <w:rFonts w:ascii="Calibri" w:eastAsia="Calibri" w:hAnsi="Calibri" w:cs="Calibri"/>
-          <w:noProof/>
-          <w:sz w:val="24"/>
-          <w:szCs w:val="24"/>
-          <w:lang w:val="es-MX" w:eastAsia="es-MX"/>
-        </w:rPr>
-        <w:lastRenderedPageBreak/>
+          <w:sz w:val="24"/>
+          <w:szCs w:val="24"/>
+        </w:rPr>
         <w:drawing>
-          <wp:inline distT="0" distB="0" distL="0" distR="0" wp14:anchorId="17791F56" wp14:editId="0C8C10A6">
-            <wp:extent cx="2143424" cy="1676634"/>
-            <wp:effectExtent l="76200" t="76200" r="142875" b="133350"/>
-            <wp:docPr id="25" name="Imagen 25"/>
+          <wp:inline distT="0" distB="0" distL="0" distR="0" wp14:anchorId="47421EB5" wp14:editId="4CC80F06">
+            <wp:extent cx="5943600" cy="3456940"/>
+            <wp:effectExtent l="0" t="0" r="0" b="0"/>
+            <wp:docPr id="78" name="Imagen 78"/>
             <wp:cNvGraphicFramePr>
               <a:graphicFrameLocks xmlns:a="http://schemas.openxmlformats.org/drawingml/2006/main" noChangeAspect="1"/>
             </wp:cNvGraphicFramePr>
@@ -7358,25 +7732,11 @@
                   <pic:spPr>
                     <a:xfrm>
                       <a:off x="0" y="0"/>
-                      <a:ext cx="2143424" cy="1676634"/>
+                      <a:ext cx="5943600" cy="3456940"/>
                     </a:xfrm>
                     <a:prstGeom prst="rect">
                       <a:avLst/>
                     </a:prstGeom>
-                    <a:ln w="38100" cap="sq">
-                      <a:solidFill>
-                        <a:srgbClr val="000000"/>
-                      </a:solidFill>
-                      <a:prstDash val="solid"/>
-                      <a:miter lim="800000"/>
-                    </a:ln>
-                    <a:effectLst>
-                      <a:outerShdw blurRad="50800" dist="38100" dir="2700000" algn="tl" rotWithShape="0">
-                        <a:srgbClr val="000000">
-                          <a:alpha val="43000"/>
-                        </a:srgbClr>
-                      </a:outerShdw>
-                    </a:effectLst>
                   </pic:spPr>
                 </pic:pic>
               </a:graphicData>
@@ -7387,6 +7747,7 @@
     </w:p>
     <w:p>
       <w:pPr>
+        <w:pStyle w:val="Prrafodelista"/>
         <w:spacing w:after="200"/>
         <w:jc w:val="both"/>
         <w:rPr>
@@ -7401,49 +7762,32 @@
           <w:sz w:val="24"/>
           <w:szCs w:val="24"/>
         </w:rPr>
-        <w:t xml:space="preserve">En caso de seleccionar la opción </w:t>
-      </w:r>
-      <w:r>
+        <w:t>3.3. “Ver listado de álbumes” muestra en pantalla la estructura de álbumes con sus imágenes correspondientes.</w:t>
+      </w:r>
+    </w:p>
+    <w:p>
+      <w:pPr>
+        <w:pStyle w:val="Prrafodelista"/>
+        <w:spacing w:after="200"/>
+        <w:jc w:val="both"/>
         <w:rPr>
           <w:rFonts w:ascii="Calibri" w:eastAsia="Calibri" w:hAnsi="Calibri" w:cs="Calibri"/>
-          <w:b/>
-          <w:sz w:val="24"/>
-          <w:szCs w:val="24"/>
-        </w:rPr>
-        <w:t xml:space="preserve">d. Reporte de datos de un cliente en específico </w:t>
-      </w:r>
+          <w:sz w:val="24"/>
+          <w:szCs w:val="24"/>
+        </w:rPr>
+      </w:pPr>
       <w:r>
         <w:rPr>
           <w:rFonts w:ascii="Calibri" w:eastAsia="Calibri" w:hAnsi="Calibri" w:cs="Calibri"/>
           <w:sz w:val="24"/>
           <w:szCs w:val="24"/>
         </w:rPr>
-        <w:t>se le solicitará ingresar al usuario el id de un cliente que exista dentro de los clientes atendidos puesto que solo estos se consideran clientes de la empresa:</w:t>
-      </w:r>
-    </w:p>
-    <w:p>
-      <w:pPr>
-        <w:spacing w:after="200"/>
-        <w:jc w:val="center"/>
-        <w:rPr>
-          <w:rFonts w:ascii="Calibri" w:eastAsia="Calibri" w:hAnsi="Calibri" w:cs="Calibri"/>
-          <w:sz w:val="24"/>
-          <w:szCs w:val="24"/>
-        </w:rPr>
-      </w:pPr>
-      <w:r>
-        <w:rPr>
-          <w:rFonts w:ascii="Calibri" w:eastAsia="Calibri" w:hAnsi="Calibri" w:cs="Calibri"/>
-          <w:noProof/>
-          <w:sz w:val="24"/>
-          <w:szCs w:val="24"/>
-          <w:lang w:val="es-MX" w:eastAsia="es-MX"/>
-        </w:rPr>
+        <w:lastRenderedPageBreak/>
         <w:drawing>
-          <wp:inline distT="0" distB="0" distL="0" distR="0" wp14:anchorId="0A157926" wp14:editId="3BF102BC">
-            <wp:extent cx="2057687" cy="1705213"/>
-            <wp:effectExtent l="76200" t="76200" r="133350" b="142875"/>
-            <wp:docPr id="26" name="Imagen 26"/>
+          <wp:inline distT="0" distB="0" distL="0" distR="0" wp14:anchorId="09A52B70" wp14:editId="5A47725F">
+            <wp:extent cx="5943600" cy="3476625"/>
+            <wp:effectExtent l="0" t="0" r="0" b="9525"/>
+            <wp:docPr id="79" name="Imagen 79"/>
             <wp:cNvGraphicFramePr>
               <a:graphicFrameLocks xmlns:a="http://schemas.openxmlformats.org/drawingml/2006/main" noChangeAspect="1"/>
             </wp:cNvGraphicFramePr>
@@ -7463,25 +7807,11 @@
                   <pic:spPr>
                     <a:xfrm>
                       <a:off x="0" y="0"/>
-                      <a:ext cx="2057687" cy="1705213"/>
+                      <a:ext cx="5943600" cy="3476625"/>
                     </a:xfrm>
                     <a:prstGeom prst="rect">
                       <a:avLst/>
                     </a:prstGeom>
-                    <a:ln w="38100" cap="sq">
-                      <a:solidFill>
-                        <a:srgbClr val="000000"/>
-                      </a:solidFill>
-                      <a:prstDash val="solid"/>
-                      <a:miter lim="800000"/>
-                    </a:ln>
-                    <a:effectLst>
-                      <a:outerShdw blurRad="50800" dist="38100" dir="2700000" algn="tl" rotWithShape="0">
-                        <a:srgbClr val="000000">
-                          <a:alpha val="43000"/>
-                        </a:srgbClr>
-                      </a:outerShdw>
-                    </a:effectLst>
                   </pic:spPr>
                 </pic:pic>
               </a:graphicData>
@@ -7492,7 +7822,9 @@
     </w:p>
     <w:p>
       <w:pPr>
-        <w:spacing w:after="200"/>
+        <w:pStyle w:val="Prrafodelista"/>
+        <w:spacing w:after="200"/>
+        <w:jc w:val="both"/>
         <w:rPr>
           <w:rFonts w:ascii="Calibri" w:eastAsia="Calibri" w:hAnsi="Calibri" w:cs="Calibri"/>
           <w:sz w:val="24"/>
@@ -7505,58 +7837,31 @@
           <w:sz w:val="24"/>
           <w:szCs w:val="24"/>
         </w:rPr>
-        <w:t xml:space="preserve">En caso de regresar al menú principal y seleccionar la opción </w:t>
-      </w:r>
-      <w:r>
+        <w:t>3.4. “Ver capa” muestra en pantalla la capa lógica solicitada mediante su id.</w:t>
+      </w:r>
+    </w:p>
+    <w:p>
+      <w:pPr>
+        <w:pStyle w:val="Prrafodelista"/>
+        <w:spacing w:after="200"/>
+        <w:jc w:val="both"/>
         <w:rPr>
           <w:rFonts w:ascii="Calibri" w:eastAsia="Calibri" w:hAnsi="Calibri" w:cs="Calibri"/>
-          <w:b/>
-          <w:sz w:val="24"/>
-          <w:szCs w:val="24"/>
-        </w:rPr>
-        <w:t xml:space="preserve">5. Acerca de Diego </w:t>
-      </w:r>
+          <w:sz w:val="24"/>
+          <w:szCs w:val="24"/>
+        </w:rPr>
+      </w:pPr>
       <w:r>
         <w:rPr>
           <w:rFonts w:ascii="Calibri" w:eastAsia="Calibri" w:hAnsi="Calibri" w:cs="Calibri"/>
-          <w:b/>
-          <w:sz w:val="24"/>
-          <w:szCs w:val="24"/>
-        </w:rPr>
-        <w:t xml:space="preserve">Mazariegos </w:t>
-      </w:r>
-      <w:r>
-        <w:rPr>
-          <w:rFonts w:ascii="Calibri" w:eastAsia="Calibri" w:hAnsi="Calibri" w:cs="Calibri"/>
-          <w:sz w:val="24"/>
-          <w:szCs w:val="24"/>
-        </w:rPr>
-        <w:t>se desplegará la siguiente información.</w:t>
-      </w:r>
-    </w:p>
-    <w:p>
-      <w:pPr>
-        <w:spacing w:after="200"/>
-        <w:jc w:val="center"/>
-        <w:rPr>
-          <w:rFonts w:ascii="Calibri" w:eastAsia="Calibri" w:hAnsi="Calibri" w:cs="Calibri"/>
-          <w:sz w:val="24"/>
-          <w:szCs w:val="24"/>
-        </w:rPr>
-      </w:pPr>
-      <w:r>
-        <w:rPr>
-          <w:rFonts w:ascii="Calibri" w:eastAsia="Calibri" w:hAnsi="Calibri" w:cs="Calibri"/>
-          <w:noProof/>
-          <w:sz w:val="24"/>
-          <w:szCs w:val="24"/>
-          <w:lang w:val="es-MX" w:eastAsia="es-MX"/>
+          <w:sz w:val="24"/>
+          <w:szCs w:val="24"/>
         </w:rPr>
         <w:drawing>
-          <wp:inline distT="0" distB="0" distL="0" distR="0" wp14:anchorId="4E7DFF78" wp14:editId="0FF210A7">
-            <wp:extent cx="4239217" cy="1752845"/>
-            <wp:effectExtent l="76200" t="76200" r="123825" b="133350"/>
-            <wp:docPr id="29" name="Imagen 29"/>
+          <wp:inline distT="0" distB="0" distL="0" distR="0" wp14:anchorId="30DF4A85" wp14:editId="0208FE38">
+            <wp:extent cx="5943600" cy="3461385"/>
+            <wp:effectExtent l="0" t="0" r="0" b="5715"/>
+            <wp:docPr id="80" name="Imagen 80"/>
             <wp:cNvGraphicFramePr>
               <a:graphicFrameLocks xmlns:a="http://schemas.openxmlformats.org/drawingml/2006/main" noChangeAspect="1"/>
             </wp:cNvGraphicFramePr>
@@ -7576,25 +7881,11 @@
                   <pic:spPr>
                     <a:xfrm>
                       <a:off x="0" y="0"/>
-                      <a:ext cx="4239217" cy="1752845"/>
+                      <a:ext cx="5943600" cy="3461385"/>
                     </a:xfrm>
                     <a:prstGeom prst="rect">
                       <a:avLst/>
                     </a:prstGeom>
-                    <a:ln w="38100" cap="sq">
-                      <a:solidFill>
-                        <a:srgbClr val="000000"/>
-                      </a:solidFill>
-                      <a:prstDash val="solid"/>
-                      <a:miter lim="800000"/>
-                    </a:ln>
-                    <a:effectLst>
-                      <a:outerShdw blurRad="50800" dist="38100" dir="2700000" algn="tl" rotWithShape="0">
-                        <a:srgbClr val="000000">
-                          <a:alpha val="43000"/>
-                        </a:srgbClr>
-                      </a:outerShdw>
-                    </a:effectLst>
                   </pic:spPr>
                 </pic:pic>
               </a:graphicData>
@@ -7605,6 +7896,7 @@
     </w:p>
     <w:p>
       <w:pPr>
+        <w:pStyle w:val="Prrafodelista"/>
         <w:spacing w:after="200"/>
         <w:jc w:val="both"/>
         <w:rPr>
@@ -7619,50 +7911,76 @@
           <w:sz w:val="24"/>
           <w:szCs w:val="24"/>
         </w:rPr>
-        <w:t xml:space="preserve">En caso de continuar y seleccionar la opción </w:t>
-      </w:r>
-      <w:r>
+        <w:t xml:space="preserve">3.5. “Ver imagen y árbol de capas” muestra en pantalla el árbol de imágenes y el árbol de capas correspondiente al id de la imagen correspondiente. </w:t>
+      </w:r>
+    </w:p>
+    <w:p>
+      <w:pPr>
+        <w:pStyle w:val="Prrafodelista"/>
+        <w:spacing w:after="200"/>
+        <w:jc w:val="both"/>
         <w:rPr>
           <w:rFonts w:ascii="Calibri" w:eastAsia="Calibri" w:hAnsi="Calibri" w:cs="Calibri"/>
-          <w:b/>
-          <w:sz w:val="24"/>
-          <w:szCs w:val="24"/>
-        </w:rPr>
-        <w:t xml:space="preserve">6. Salir </w:t>
-      </w:r>
-      <w:r>
+          <w:sz w:val="24"/>
+          <w:szCs w:val="24"/>
+        </w:rPr>
+      </w:pPr>
+    </w:p>
+    <w:p>
+      <w:pPr>
+        <w:pStyle w:val="Prrafodelista"/>
+        <w:numPr>
+          <w:ilvl w:val="0"/>
+          <w:numId w:val="10"/>
+        </w:numPr>
+        <w:spacing w:after="200"/>
+        <w:jc w:val="both"/>
         <w:rPr>
           <w:rFonts w:ascii="Calibri" w:eastAsia="Calibri" w:hAnsi="Calibri" w:cs="Calibri"/>
           <w:sz w:val="24"/>
           <w:szCs w:val="24"/>
         </w:rPr>
-        <w:t>se detendrá la ejecución del programa.</w:t>
-      </w:r>
-    </w:p>
-    <w:p>
-      <w:pPr>
-        <w:spacing w:after="200"/>
-        <w:jc w:val="center"/>
+      </w:pPr>
+      <w:r>
         <w:rPr>
           <w:rFonts w:ascii="Calibri" w:eastAsia="Calibri" w:hAnsi="Calibri" w:cs="Calibri"/>
           <w:sz w:val="24"/>
           <w:szCs w:val="24"/>
         </w:rPr>
-      </w:pPr>
+        <w:t xml:space="preserve">En caso de seleccionar </w:t>
+      </w:r>
       <w:r>
         <w:rPr>
           <w:rFonts w:ascii="Calibri" w:eastAsia="Calibri" w:hAnsi="Calibri" w:cs="Calibri"/>
-          <w:noProof/>
-          <w:sz w:val="24"/>
-          <w:szCs w:val="24"/>
-          <w:lang w:val="es-MX" w:eastAsia="es-MX"/>
+          <w:sz w:val="24"/>
+          <w:szCs w:val="24"/>
+        </w:rPr>
+        <w:t>“Reportes de usuario” se desplegará la siguiente interfaz:</w:t>
+      </w:r>
+    </w:p>
+    <w:p>
+      <w:pPr>
+        <w:pStyle w:val="Prrafodelista"/>
+        <w:spacing w:after="200"/>
+        <w:jc w:val="both"/>
+        <w:rPr>
+          <w:rFonts w:ascii="Calibri" w:eastAsia="Calibri" w:hAnsi="Calibri" w:cs="Calibri"/>
+          <w:sz w:val="24"/>
+          <w:szCs w:val="24"/>
+        </w:rPr>
+      </w:pPr>
+      <w:r>
+        <w:rPr>
+          <w:rFonts w:ascii="Calibri" w:eastAsia="Calibri" w:hAnsi="Calibri" w:cs="Calibri"/>
+          <w:sz w:val="24"/>
+          <w:szCs w:val="24"/>
         </w:rPr>
         <w:lastRenderedPageBreak/>
         <w:drawing>
-          <wp:inline distT="0" distB="0" distL="0" distR="0" wp14:anchorId="20377963" wp14:editId="12ECFE3F">
-            <wp:extent cx="3134162" cy="2686425"/>
-            <wp:effectExtent l="76200" t="76200" r="142875" b="133350"/>
-            <wp:docPr id="32" name="Imagen 32"/>
+          <wp:inline distT="0" distB="0" distL="0" distR="0" wp14:anchorId="43508B96" wp14:editId="327DC443">
+            <wp:extent cx="5943600" cy="2795905"/>
+            <wp:effectExtent l="0" t="0" r="0" b="4445"/>
+            <wp:docPr id="82" name="Imagen 82"/>
             <wp:cNvGraphicFramePr>
               <a:graphicFrameLocks xmlns:a="http://schemas.openxmlformats.org/drawingml/2006/main" noChangeAspect="1"/>
             </wp:cNvGraphicFramePr>
@@ -7682,25 +8000,11 @@
                   <pic:spPr>
                     <a:xfrm>
                       <a:off x="0" y="0"/>
-                      <a:ext cx="3134162" cy="2686425"/>
+                      <a:ext cx="5943600" cy="2795905"/>
                     </a:xfrm>
                     <a:prstGeom prst="rect">
                       <a:avLst/>
                     </a:prstGeom>
-                    <a:ln w="38100" cap="sq">
-                      <a:solidFill>
-                        <a:srgbClr val="000000"/>
-                      </a:solidFill>
-                      <a:prstDash val="solid"/>
-                      <a:miter lim="800000"/>
-                    </a:ln>
-                    <a:effectLst>
-                      <a:outerShdw blurRad="50800" dist="38100" dir="2700000" algn="tl" rotWithShape="0">
-                        <a:srgbClr val="000000">
-                          <a:alpha val="43000"/>
-                        </a:srgbClr>
-                      </a:outerShdw>
-                    </a:effectLst>
                   </pic:spPr>
                 </pic:pic>
               </a:graphicData>
@@ -7708,6 +8012,613 @@
           </wp:inline>
         </w:drawing>
       </w:r>
+    </w:p>
+    <w:p>
+      <w:pPr>
+        <w:pStyle w:val="Prrafodelista"/>
+        <w:spacing w:after="200"/>
+        <w:jc w:val="both"/>
+        <w:rPr>
+          <w:rFonts w:ascii="Calibri" w:eastAsia="Calibri" w:hAnsi="Calibri" w:cs="Calibri"/>
+          <w:sz w:val="24"/>
+          <w:szCs w:val="24"/>
+        </w:rPr>
+      </w:pPr>
+    </w:p>
+    <w:p>
+      <w:pPr>
+        <w:pStyle w:val="Prrafodelista"/>
+        <w:spacing w:after="200"/>
+        <w:jc w:val="both"/>
+        <w:rPr>
+          <w:rFonts w:ascii="Calibri" w:eastAsia="Calibri" w:hAnsi="Calibri" w:cs="Calibri"/>
+          <w:sz w:val="24"/>
+          <w:szCs w:val="24"/>
+        </w:rPr>
+      </w:pPr>
+      <w:r>
+        <w:rPr>
+          <w:rFonts w:ascii="Calibri" w:eastAsia="Calibri" w:hAnsi="Calibri" w:cs="Calibri"/>
+          <w:sz w:val="24"/>
+          <w:szCs w:val="24"/>
+        </w:rPr>
+        <w:t>En dicha interfaz se desplegarán los reportes solicitados por el usuario al momento de seleccionar un reporte y generarlo mediante el botón “Generar reporte”.</w:t>
+      </w:r>
+    </w:p>
+    <w:p>
+      <w:pPr>
+        <w:pStyle w:val="Prrafodelista"/>
+        <w:spacing w:after="200"/>
+        <w:jc w:val="both"/>
+        <w:rPr>
+          <w:rFonts w:ascii="Calibri" w:eastAsia="Calibri" w:hAnsi="Calibri" w:cs="Calibri"/>
+          <w:sz w:val="24"/>
+          <w:szCs w:val="24"/>
+        </w:rPr>
+      </w:pPr>
+    </w:p>
+    <w:p>
+      <w:pPr>
+        <w:pStyle w:val="Prrafodelista"/>
+        <w:spacing w:after="200"/>
+        <w:jc w:val="both"/>
+        <w:rPr>
+          <w:rFonts w:ascii="Calibri" w:eastAsia="Calibri" w:hAnsi="Calibri" w:cs="Calibri"/>
+          <w:sz w:val="24"/>
+          <w:szCs w:val="24"/>
+        </w:rPr>
+      </w:pPr>
+      <w:r>
+        <w:rPr>
+          <w:rFonts w:ascii="Calibri" w:eastAsia="Calibri" w:hAnsi="Calibri" w:cs="Calibri"/>
+          <w:sz w:val="24"/>
+          <w:szCs w:val="24"/>
+        </w:rPr>
+        <w:drawing>
+          <wp:inline distT="0" distB="0" distL="0" distR="0" wp14:anchorId="22A94F04" wp14:editId="1F91DF93">
+            <wp:extent cx="5943600" cy="2743200"/>
+            <wp:effectExtent l="0" t="0" r="5080" b="6985"/>
+            <wp:docPr id="83" name="Imagen 83"/>
+            <wp:cNvGraphicFramePr>
+              <a:graphicFrameLocks xmlns:a="http://schemas.openxmlformats.org/drawingml/2006/main" noChangeAspect="1"/>
+            </wp:cNvGraphicFramePr>
+            <a:graphic xmlns:a="http://schemas.openxmlformats.org/drawingml/2006/main">
+              <a:graphicData uri="http://schemas.openxmlformats.org/drawingml/2006/picture">
+                <pic:pic xmlns:pic="http://schemas.openxmlformats.org/drawingml/2006/picture">
+                  <pic:nvPicPr>
+                    <pic:cNvPr id="1" name=""/>
+                    <pic:cNvPicPr/>
+                  </pic:nvPicPr>
+                  <pic:blipFill>
+                    <a:blip r:embed="rId43"/>
+                    <a:stretch>
+                      <a:fillRect/>
+                    </a:stretch>
+                  </pic:blipFill>
+                  <pic:spPr>
+                    <a:xfrm>
+                      <a:off x="0" y="0"/>
+                      <a:ext cx="5943600" cy="2743200"/>
+                    </a:xfrm>
+                    <a:prstGeom prst="rect">
+                      <a:avLst/>
+                    </a:prstGeom>
+                  </pic:spPr>
+                </pic:pic>
+              </a:graphicData>
+            </a:graphic>
+          </wp:inline>
+        </w:drawing>
+      </w:r>
+    </w:p>
+    <w:p>
+      <w:pPr>
+        <w:pStyle w:val="Prrafodelista"/>
+        <w:spacing w:after="200"/>
+        <w:jc w:val="both"/>
+        <w:rPr>
+          <w:rFonts w:ascii="Calibri" w:eastAsia="Calibri" w:hAnsi="Calibri" w:cs="Calibri"/>
+          <w:sz w:val="24"/>
+          <w:szCs w:val="24"/>
+        </w:rPr>
+      </w:pPr>
+    </w:p>
+    <w:p>
+      <w:pPr>
+        <w:pStyle w:val="Prrafodelista"/>
+        <w:spacing w:after="200"/>
+        <w:jc w:val="both"/>
+        <w:rPr>
+          <w:rFonts w:ascii="Calibri" w:eastAsia="Calibri" w:hAnsi="Calibri" w:cs="Calibri"/>
+          <w:sz w:val="24"/>
+          <w:szCs w:val="24"/>
+        </w:rPr>
+      </w:pPr>
+      <w:r>
+        <w:rPr>
+          <w:rFonts w:ascii="Calibri" w:eastAsia="Calibri" w:hAnsi="Calibri" w:cs="Calibri"/>
+          <w:sz w:val="24"/>
+          <w:szCs w:val="24"/>
+        </w:rPr>
+        <w:lastRenderedPageBreak/>
+        <w:drawing>
+          <wp:inline distT="0" distB="0" distL="0" distR="0" wp14:anchorId="729302CD" wp14:editId="5B012163">
+            <wp:extent cx="5943600" cy="2811145"/>
+            <wp:effectExtent l="0" t="0" r="0" b="8255"/>
+            <wp:docPr id="84" name="Imagen 84"/>
+            <wp:cNvGraphicFramePr>
+              <a:graphicFrameLocks xmlns:a="http://schemas.openxmlformats.org/drawingml/2006/main" noChangeAspect="1"/>
+            </wp:cNvGraphicFramePr>
+            <a:graphic xmlns:a="http://schemas.openxmlformats.org/drawingml/2006/main">
+              <a:graphicData uri="http://schemas.openxmlformats.org/drawingml/2006/picture">
+                <pic:pic xmlns:pic="http://schemas.openxmlformats.org/drawingml/2006/picture">
+                  <pic:nvPicPr>
+                    <pic:cNvPr id="1" name=""/>
+                    <pic:cNvPicPr/>
+                  </pic:nvPicPr>
+                  <pic:blipFill>
+                    <a:blip r:embed="rId44"/>
+                    <a:stretch>
+                      <a:fillRect/>
+                    </a:stretch>
+                  </pic:blipFill>
+                  <pic:spPr>
+                    <a:xfrm>
+                      <a:off x="0" y="0"/>
+                      <a:ext cx="5943600" cy="2811145"/>
+                    </a:xfrm>
+                    <a:prstGeom prst="rect">
+                      <a:avLst/>
+                    </a:prstGeom>
+                  </pic:spPr>
+                </pic:pic>
+              </a:graphicData>
+            </a:graphic>
+          </wp:inline>
+        </w:drawing>
+      </w:r>
+      <w:r>
+        <w:rPr>
+          <w:rFonts w:ascii="Calibri" w:eastAsia="Calibri" w:hAnsi="Calibri" w:cs="Calibri"/>
+          <w:sz w:val="24"/>
+          <w:szCs w:val="24"/>
+        </w:rPr>
+        <w:drawing>
+          <wp:inline distT="0" distB="0" distL="0" distR="0" wp14:anchorId="220DA788" wp14:editId="3B59F626">
+            <wp:extent cx="5943600" cy="2781300"/>
+            <wp:effectExtent l="0" t="0" r="0" b="0"/>
+            <wp:docPr id="85" name="Imagen 85"/>
+            <wp:cNvGraphicFramePr>
+              <a:graphicFrameLocks xmlns:a="http://schemas.openxmlformats.org/drawingml/2006/main" noChangeAspect="1"/>
+            </wp:cNvGraphicFramePr>
+            <a:graphic xmlns:a="http://schemas.openxmlformats.org/drawingml/2006/main">
+              <a:graphicData uri="http://schemas.openxmlformats.org/drawingml/2006/picture">
+                <pic:pic xmlns:pic="http://schemas.openxmlformats.org/drawingml/2006/picture">
+                  <pic:nvPicPr>
+                    <pic:cNvPr id="1" name=""/>
+                    <pic:cNvPicPr/>
+                  </pic:nvPicPr>
+                  <pic:blipFill>
+                    <a:blip r:embed="rId45"/>
+                    <a:stretch>
+                      <a:fillRect/>
+                    </a:stretch>
+                  </pic:blipFill>
+                  <pic:spPr>
+                    <a:xfrm>
+                      <a:off x="0" y="0"/>
+                      <a:ext cx="5943600" cy="2781300"/>
+                    </a:xfrm>
+                    <a:prstGeom prst="rect">
+                      <a:avLst/>
+                    </a:prstGeom>
+                  </pic:spPr>
+                </pic:pic>
+              </a:graphicData>
+            </a:graphic>
+          </wp:inline>
+        </w:drawing>
+      </w:r>
+    </w:p>
+    <w:p>
+      <w:pPr>
+        <w:pStyle w:val="Prrafodelista"/>
+        <w:spacing w:after="200"/>
+        <w:jc w:val="both"/>
+        <w:rPr>
+          <w:rFonts w:ascii="Calibri" w:eastAsia="Calibri" w:hAnsi="Calibri" w:cs="Calibri"/>
+          <w:sz w:val="24"/>
+          <w:szCs w:val="24"/>
+        </w:rPr>
+      </w:pPr>
+      <w:r>
+        <w:rPr>
+          <w:rFonts w:ascii="Calibri" w:eastAsia="Calibri" w:hAnsi="Calibri" w:cs="Calibri"/>
+          <w:sz w:val="24"/>
+          <w:szCs w:val="24"/>
+        </w:rPr>
+        <w:t>En el caso de seleccionar listar capas el listado se puede realizar mediante tres tipos de recorridos (</w:t>
+      </w:r>
+      <w:proofErr w:type="spellStart"/>
+      <w:r>
+        <w:rPr>
+          <w:rFonts w:ascii="Calibri" w:eastAsia="Calibri" w:hAnsi="Calibri" w:cs="Calibri"/>
+          <w:sz w:val="24"/>
+          <w:szCs w:val="24"/>
+        </w:rPr>
+        <w:t>preorden</w:t>
+      </w:r>
+      <w:proofErr w:type="spellEnd"/>
+      <w:r>
+        <w:rPr>
+          <w:rFonts w:ascii="Calibri" w:eastAsia="Calibri" w:hAnsi="Calibri" w:cs="Calibri"/>
+          <w:sz w:val="24"/>
+          <w:szCs w:val="24"/>
+        </w:rPr>
+        <w:t xml:space="preserve">, </w:t>
+      </w:r>
+      <w:proofErr w:type="spellStart"/>
+      <w:r>
+        <w:rPr>
+          <w:rFonts w:ascii="Calibri" w:eastAsia="Calibri" w:hAnsi="Calibri" w:cs="Calibri"/>
+          <w:sz w:val="24"/>
+          <w:szCs w:val="24"/>
+        </w:rPr>
+        <w:t>inorden</w:t>
+      </w:r>
+      <w:proofErr w:type="spellEnd"/>
+      <w:r>
+        <w:rPr>
+          <w:rFonts w:ascii="Calibri" w:eastAsia="Calibri" w:hAnsi="Calibri" w:cs="Calibri"/>
+          <w:sz w:val="24"/>
+          <w:szCs w:val="24"/>
+        </w:rPr>
+        <w:t xml:space="preserve">, </w:t>
+      </w:r>
+      <w:proofErr w:type="spellStart"/>
+      <w:r>
+        <w:rPr>
+          <w:rFonts w:ascii="Calibri" w:eastAsia="Calibri" w:hAnsi="Calibri" w:cs="Calibri"/>
+          <w:sz w:val="24"/>
+          <w:szCs w:val="24"/>
+        </w:rPr>
+        <w:t>postorden</w:t>
+      </w:r>
+      <w:proofErr w:type="spellEnd"/>
+      <w:r>
+        <w:rPr>
+          <w:rFonts w:ascii="Calibri" w:eastAsia="Calibri" w:hAnsi="Calibri" w:cs="Calibri"/>
+          <w:sz w:val="24"/>
+          <w:szCs w:val="24"/>
+        </w:rPr>
+        <w:t xml:space="preserve">). En este caso se seleccionó </w:t>
+      </w:r>
+      <w:proofErr w:type="spellStart"/>
+      <w:r>
+        <w:rPr>
+          <w:rFonts w:ascii="Calibri" w:eastAsia="Calibri" w:hAnsi="Calibri" w:cs="Calibri"/>
+          <w:sz w:val="24"/>
+          <w:szCs w:val="24"/>
+        </w:rPr>
+        <w:t>preorden</w:t>
+      </w:r>
+      <w:proofErr w:type="spellEnd"/>
+      <w:r>
+        <w:rPr>
+          <w:rFonts w:ascii="Calibri" w:eastAsia="Calibri" w:hAnsi="Calibri" w:cs="Calibri"/>
+          <w:sz w:val="24"/>
+          <w:szCs w:val="24"/>
+        </w:rPr>
+        <w:t>.</w:t>
+      </w:r>
+    </w:p>
+    <w:p>
+      <w:pPr>
+        <w:pStyle w:val="Prrafodelista"/>
+        <w:spacing w:after="200"/>
+        <w:jc w:val="both"/>
+        <w:rPr>
+          <w:rFonts w:ascii="Calibri" w:eastAsia="Calibri" w:hAnsi="Calibri" w:cs="Calibri"/>
+          <w:sz w:val="24"/>
+          <w:szCs w:val="24"/>
+        </w:rPr>
+      </w:pPr>
+      <w:r>
+        <w:rPr>
+          <w:rFonts w:ascii="Calibri" w:eastAsia="Calibri" w:hAnsi="Calibri" w:cs="Calibri"/>
+          <w:sz w:val="24"/>
+          <w:szCs w:val="24"/>
+        </w:rPr>
+        <w:drawing>
+          <wp:inline distT="0" distB="0" distL="0" distR="0" wp14:anchorId="1D16891F" wp14:editId="2F6DB022">
+            <wp:extent cx="5240740" cy="2459676"/>
+            <wp:effectExtent l="0" t="0" r="0" b="0"/>
+            <wp:docPr id="86" name="Imagen 86"/>
+            <wp:cNvGraphicFramePr>
+              <a:graphicFrameLocks xmlns:a="http://schemas.openxmlformats.org/drawingml/2006/main" noChangeAspect="1"/>
+            </wp:cNvGraphicFramePr>
+            <a:graphic xmlns:a="http://schemas.openxmlformats.org/drawingml/2006/main">
+              <a:graphicData uri="http://schemas.openxmlformats.org/drawingml/2006/picture">
+                <pic:pic xmlns:pic="http://schemas.openxmlformats.org/drawingml/2006/picture">
+                  <pic:nvPicPr>
+                    <pic:cNvPr id="1" name=""/>
+                    <pic:cNvPicPr/>
+                  </pic:nvPicPr>
+                  <pic:blipFill>
+                    <a:blip r:embed="rId46"/>
+                    <a:stretch>
+                      <a:fillRect/>
+                    </a:stretch>
+                  </pic:blipFill>
+                  <pic:spPr>
+                    <a:xfrm>
+                      <a:off x="0" y="0"/>
+                      <a:ext cx="5317045" cy="2495489"/>
+                    </a:xfrm>
+                    <a:prstGeom prst="rect">
+                      <a:avLst/>
+                    </a:prstGeom>
+                  </pic:spPr>
+                </pic:pic>
+              </a:graphicData>
+            </a:graphic>
+          </wp:inline>
+        </w:drawing>
+      </w:r>
+    </w:p>
+    <w:p>
+      <w:pPr>
+        <w:pStyle w:val="Prrafodelista"/>
+        <w:spacing w:after="200"/>
+        <w:jc w:val="both"/>
+        <w:rPr>
+          <w:rFonts w:ascii="Calibri" w:eastAsia="Calibri" w:hAnsi="Calibri" w:cs="Calibri"/>
+          <w:sz w:val="24"/>
+          <w:szCs w:val="24"/>
+        </w:rPr>
+      </w:pPr>
+    </w:p>
+    <w:p>
+      <w:pPr>
+        <w:pStyle w:val="Prrafodelista"/>
+        <w:numPr>
+          <w:ilvl w:val="0"/>
+          <w:numId w:val="10"/>
+        </w:numPr>
+        <w:spacing w:after="200"/>
+        <w:jc w:val="both"/>
+        <w:rPr>
+          <w:rFonts w:ascii="Calibri" w:eastAsia="Calibri" w:hAnsi="Calibri" w:cs="Calibri"/>
+          <w:sz w:val="24"/>
+          <w:szCs w:val="24"/>
+        </w:rPr>
+      </w:pPr>
+      <w:r>
+        <w:rPr>
+          <w:rFonts w:ascii="Calibri" w:eastAsia="Calibri" w:hAnsi="Calibri" w:cs="Calibri"/>
+          <w:sz w:val="24"/>
+          <w:szCs w:val="24"/>
+        </w:rPr>
+        <w:t>Una vez el usuario haya terminado todas sus operaciones puede proceder a cerrar sesión y automáticamente se retornará a la pantalla de registro.</w:t>
+      </w:r>
+    </w:p>
+    <w:p>
+      <w:pPr>
+        <w:pStyle w:val="Prrafodelista"/>
+        <w:spacing w:after="200"/>
+        <w:jc w:val="both"/>
+        <w:rPr>
+          <w:rFonts w:ascii="Calibri" w:eastAsia="Calibri" w:hAnsi="Calibri" w:cs="Calibri"/>
+          <w:sz w:val="24"/>
+          <w:szCs w:val="24"/>
+        </w:rPr>
+      </w:pPr>
+    </w:p>
+    <w:p>
+      <w:pPr>
+        <w:spacing w:after="200"/>
+        <w:jc w:val="both"/>
+        <w:rPr>
+          <w:rFonts w:ascii="Calibri" w:eastAsia="Calibri" w:hAnsi="Calibri" w:cs="Calibri"/>
+          <w:sz w:val="24"/>
+          <w:szCs w:val="24"/>
+        </w:rPr>
+      </w:pPr>
+    </w:p>
+    <w:p>
+      <w:pPr>
+        <w:spacing w:after="200"/>
+        <w:jc w:val="center"/>
+        <w:rPr>
+          <w:rFonts w:ascii="Calibri" w:eastAsia="Calibri" w:hAnsi="Calibri" w:cs="Calibri"/>
+          <w:sz w:val="24"/>
+          <w:szCs w:val="24"/>
+        </w:rPr>
+      </w:pPr>
+      <w:r>
+        <w:rPr>
+          <w:rFonts w:ascii="Calibri" w:eastAsia="Calibri" w:hAnsi="Calibri" w:cs="Calibri"/>
+          <w:noProof/>
+          <w:sz w:val="24"/>
+          <w:szCs w:val="24"/>
+          <w:lang w:val="es-MX" w:eastAsia="es-MX"/>
+        </w:rPr>
+        <mc:AlternateContent>
+          <mc:Choice Requires="wps">
+            <w:drawing>
+              <wp:anchor distT="0" distB="0" distL="114300" distR="114300" simplePos="0" relativeHeight="251702272" behindDoc="0" locked="0" layoutInCell="1" allowOverlap="1" wp14:anchorId="2CE4D3F1" wp14:editId="5A8660F8">
+                <wp:simplePos x="0" y="0"/>
+                <wp:positionH relativeFrom="column">
+                  <wp:posOffset>2458192</wp:posOffset>
+                </wp:positionH>
+                <wp:positionV relativeFrom="paragraph">
+                  <wp:posOffset>2489423</wp:posOffset>
+                </wp:positionV>
+                <wp:extent cx="1460665" cy="415636"/>
+                <wp:effectExtent l="57150" t="38100" r="82550" b="99060"/>
+                <wp:wrapNone/>
+                <wp:docPr id="88" name="Rectángulo 88"/>
+                <wp:cNvGraphicFramePr/>
+                <a:graphic xmlns:a="http://schemas.openxmlformats.org/drawingml/2006/main">
+                  <a:graphicData uri="http://schemas.microsoft.com/office/word/2010/wordprocessingShape">
+                    <wps:wsp>
+                      <wps:cNvSpPr/>
+                      <wps:spPr>
+                        <a:xfrm>
+                          <a:off x="0" y="0"/>
+                          <a:ext cx="1460665" cy="415636"/>
+                        </a:xfrm>
+                        <a:prstGeom prst="rect">
+                          <a:avLst/>
+                        </a:prstGeom>
+                        <a:noFill/>
+                        <a:ln w="28575">
+                          <a:solidFill>
+                            <a:srgbClr val="FF0000"/>
+                          </a:solidFill>
+                        </a:ln>
+                      </wps:spPr>
+                      <wps:style>
+                        <a:lnRef idx="1">
+                          <a:schemeClr val="accent1"/>
+                        </a:lnRef>
+                        <a:fillRef idx="3">
+                          <a:schemeClr val="accent1"/>
+                        </a:fillRef>
+                        <a:effectRef idx="2">
+                          <a:schemeClr val="accent1"/>
+                        </a:effectRef>
+                        <a:fontRef idx="minor">
+                          <a:schemeClr val="lt1"/>
+                        </a:fontRef>
+                      </wps:style>
+                      <wps:bodyPr rot="0" spcFirstLastPara="0" vertOverflow="overflow" horzOverflow="overflow" vert="horz" wrap="square" lIns="91440" tIns="45720" rIns="91440" bIns="45720" numCol="1" spcCol="0" rtlCol="0" fromWordArt="0" anchor="ctr" anchorCtr="0" forceAA="0" compatLnSpc="1">
+                        <a:prstTxWarp prst="textNoShape">
+                          <a:avLst/>
+                        </a:prstTxWarp>
+                        <a:noAutofit/>
+                      </wps:bodyPr>
+                    </wps:wsp>
+                  </a:graphicData>
+                </a:graphic>
+              </wp:anchor>
+            </w:drawing>
+          </mc:Choice>
+          <mc:Fallback>
+            <w:pict>
+              <v:rect w14:anchorId="475C32A8" id="Rectángulo 88" o:spid="_x0000_s1026" style="position:absolute;margin-left:193.55pt;margin-top:196pt;width:115pt;height:32.75pt;z-index:251702272;visibility:visible;mso-wrap-style:square;mso-wrap-distance-left:9pt;mso-wrap-distance-top:0;mso-wrap-distance-right:9pt;mso-wrap-distance-bottom:0;mso-position-horizontal:absolute;mso-position-horizontal-relative:text;mso-position-vertical:absolute;mso-position-vertical-relative:text;v-text-anchor:middle" o:gfxdata="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" filled="f" strokecolor="red" strokeweight="2.25pt">
+                <v:shadow on="t" color="black" opacity="22937f" origin=",.5" offset="0,.63889mm"/>
+              </v:rect>
+            </w:pict>
+          </mc:Fallback>
+        </mc:AlternateContent>
+      </w:r>
+      <w:r>
+        <w:rPr>
+          <w:rFonts w:ascii="Calibri" w:eastAsia="Calibri" w:hAnsi="Calibri" w:cs="Calibri"/>
+          <w:sz w:val="24"/>
+          <w:szCs w:val="24"/>
+        </w:rPr>
+        <w:drawing>
+          <wp:inline distT="0" distB="0" distL="0" distR="0" wp14:anchorId="743A73CC" wp14:editId="01794349">
+            <wp:extent cx="4887007" cy="3934374"/>
+            <wp:effectExtent l="0" t="0" r="8890" b="9525"/>
+            <wp:docPr id="87" name="Imagen 87"/>
+            <wp:cNvGraphicFramePr>
+              <a:graphicFrameLocks xmlns:a="http://schemas.openxmlformats.org/drawingml/2006/main" noChangeAspect="1"/>
+            </wp:cNvGraphicFramePr>
+            <a:graphic xmlns:a="http://schemas.openxmlformats.org/drawingml/2006/main">
+              <a:graphicData uri="http://schemas.openxmlformats.org/drawingml/2006/picture">
+                <pic:pic xmlns:pic="http://schemas.openxmlformats.org/drawingml/2006/picture">
+                  <pic:nvPicPr>
+                    <pic:cNvPr id="1" name=""/>
+                    <pic:cNvPicPr/>
+                  </pic:nvPicPr>
+                  <pic:blipFill>
+                    <a:blip r:embed="rId47"/>
+                    <a:stretch>
+                      <a:fillRect/>
+                    </a:stretch>
+                  </pic:blipFill>
+                  <pic:spPr>
+                    <a:xfrm>
+                      <a:off x="0" y="0"/>
+                      <a:ext cx="4887007" cy="3934374"/>
+                    </a:xfrm>
+                    <a:prstGeom prst="rect">
+                      <a:avLst/>
+                    </a:prstGeom>
+                  </pic:spPr>
+                </pic:pic>
+              </a:graphicData>
+            </a:graphic>
+          </wp:inline>
+        </w:drawing>
+      </w:r>
+    </w:p>
+    <w:p>
+      <w:pPr>
+        <w:spacing w:after="200"/>
+        <w:jc w:val="center"/>
+        <w:rPr>
+          <w:rFonts w:ascii="Calibri" w:eastAsia="Calibri" w:hAnsi="Calibri" w:cs="Calibri"/>
+          <w:sz w:val="24"/>
+          <w:szCs w:val="24"/>
+        </w:rPr>
+      </w:pPr>
+      <w:r>
+        <w:rPr>
+          <w:rFonts w:ascii="Calibri" w:eastAsia="Calibri" w:hAnsi="Calibri" w:cs="Calibri"/>
+          <w:sz w:val="24"/>
+          <w:szCs w:val="24"/>
+        </w:rPr>
+        <w:drawing>
+          <wp:inline distT="0" distB="0" distL="0" distR="0" wp14:anchorId="5081983A" wp14:editId="16B9D2F2">
+            <wp:extent cx="4448796" cy="2676899"/>
+            <wp:effectExtent l="0" t="0" r="0" b="9525"/>
+            <wp:docPr id="89" name="Imagen 89"/>
+            <wp:cNvGraphicFramePr>
+              <a:graphicFrameLocks xmlns:a="http://schemas.openxmlformats.org/drawingml/2006/main" noChangeAspect="1"/>
+            </wp:cNvGraphicFramePr>
+            <a:graphic xmlns:a="http://schemas.openxmlformats.org/drawingml/2006/main">
+              <a:graphicData uri="http://schemas.openxmlformats.org/drawingml/2006/picture">
+                <pic:pic xmlns:pic="http://schemas.openxmlformats.org/drawingml/2006/picture">
+                  <pic:nvPicPr>
+                    <pic:cNvPr id="1" name=""/>
+                    <pic:cNvPicPr/>
+                  </pic:nvPicPr>
+                  <pic:blipFill>
+                    <a:blip r:embed="rId48"/>
+                    <a:stretch>
+                      <a:fillRect/>
+                    </a:stretch>
+                  </pic:blipFill>
+                  <pic:spPr>
+                    <a:xfrm>
+                      <a:off x="0" y="0"/>
+                      <a:ext cx="4448796" cy="2676899"/>
+                    </a:xfrm>
+                    <a:prstGeom prst="rect">
+                      <a:avLst/>
+                    </a:prstGeom>
+                  </pic:spPr>
+                </pic:pic>
+              </a:graphicData>
+            </a:graphic>
+          </wp:inline>
+        </w:drawing>
+      </w:r>
+    </w:p>
+    <w:p>
+      <w:pPr>
+        <w:spacing w:after="200"/>
+        <w:jc w:val="center"/>
+        <w:rPr>
+          <w:rFonts w:ascii="Calibri" w:eastAsia="Calibri" w:hAnsi="Calibri" w:cs="Calibri"/>
+          <w:sz w:val="24"/>
+          <w:szCs w:val="24"/>
+        </w:rPr>
+      </w:pPr>
     </w:p>
     <w:sectPr>
       <w:pgSz w:w="12240" w:h="15840"/>
@@ -8337,9 +9248,9 @@
   </w:abstractNum>
   <w:abstractNum w:abstractNumId="6" w15:restartNumberingAfterBreak="0">
     <w:nsid w:val="55101CD5"/>
-    <w:multiLevelType w:val="hybridMultilevel"/>
-    <w:tmpl w:val="EE6C5B48"/>
-    <w:lvl w:ilvl="0" w:tplc="080A000F">
+    <w:multiLevelType w:val="multilevel"/>
+    <w:tmpl w:val="A8AEA608"/>
+    <w:lvl w:ilvl="0">
       <w:start w:val="1"/>
       <w:numFmt w:val="decimal"/>
       <w:lvlText w:val="%1."/>
@@ -8351,77 +9262,109 @@
         <w:rFonts w:hint="default"/>
       </w:rPr>
     </w:lvl>
-    <w:lvl w:ilvl="1" w:tplc="080A0019" w:tentative="1">
-      <w:start w:val="1"/>
-      <w:numFmt w:val="lowerLetter"/>
-      <w:lvlText w:val="%2."/>
+    <w:lvl w:ilvl="1">
+      <w:start w:val="2"/>
+      <w:numFmt w:val="decimal"/>
+      <w:isLgl/>
+      <w:lvlText w:val="%1.%2."/>
       <w:lvlJc w:val="left"/>
       <w:pPr>
-        <w:ind w:left="1440" w:hanging="360"/>
-      </w:pPr>
+        <w:ind w:left="1260" w:hanging="720"/>
+      </w:pPr>
+      <w:rPr>
+        <w:rFonts w:hint="default"/>
+      </w:rPr>
     </w:lvl>
-    <w:lvl w:ilvl="2" w:tplc="080A001B" w:tentative="1">
-      <w:start w:val="1"/>
-      <w:numFmt w:val="lowerRoman"/>
-      <w:lvlText w:val="%3."/>
-      <w:lvlJc w:val="right"/>
-      <w:pPr>
-        <w:ind w:left="2160" w:hanging="180"/>
-      </w:pPr>
-    </w:lvl>
-    <w:lvl w:ilvl="3" w:tplc="080A000F" w:tentative="1">
+    <w:lvl w:ilvl="2">
       <w:start w:val="1"/>
       <w:numFmt w:val="decimal"/>
-      <w:lvlText w:val="%4."/>
+      <w:isLgl/>
+      <w:lvlText w:val="%1.%2.%3."/>
       <w:lvlJc w:val="left"/>
       <w:pPr>
-        <w:ind w:left="2880" w:hanging="360"/>
-      </w:pPr>
+        <w:ind w:left="1440" w:hanging="720"/>
+      </w:pPr>
+      <w:rPr>
+        <w:rFonts w:hint="default"/>
+      </w:rPr>
     </w:lvl>
-    <w:lvl w:ilvl="4" w:tplc="080A0019" w:tentative="1">
-      <w:start w:val="1"/>
-      <w:numFmt w:val="lowerLetter"/>
-      <w:lvlText w:val="%5."/>
-      <w:lvlJc w:val="left"/>
-      <w:pPr>
-        <w:ind w:left="3600" w:hanging="360"/>
-      </w:pPr>
-    </w:lvl>
-    <w:lvl w:ilvl="5" w:tplc="080A001B" w:tentative="1">
-      <w:start w:val="1"/>
-      <w:numFmt w:val="lowerRoman"/>
-      <w:lvlText w:val="%6."/>
-      <w:lvlJc w:val="right"/>
-      <w:pPr>
-        <w:ind w:left="4320" w:hanging="180"/>
-      </w:pPr>
-    </w:lvl>
-    <w:lvl w:ilvl="6" w:tplc="080A000F" w:tentative="1">
+    <w:lvl w:ilvl="3">
       <w:start w:val="1"/>
       <w:numFmt w:val="decimal"/>
-      <w:lvlText w:val="%7."/>
+      <w:isLgl/>
+      <w:lvlText w:val="%1.%2.%3.%4."/>
       <w:lvlJc w:val="left"/>
       <w:pPr>
-        <w:ind w:left="5040" w:hanging="360"/>
-      </w:pPr>
+        <w:ind w:left="1980" w:hanging="1080"/>
+      </w:pPr>
+      <w:rPr>
+        <w:rFonts w:hint="default"/>
+      </w:rPr>
     </w:lvl>
-    <w:lvl w:ilvl="7" w:tplc="080A0019" w:tentative="1">
+    <w:lvl w:ilvl="4">
       <w:start w:val="1"/>
-      <w:numFmt w:val="lowerLetter"/>
-      <w:lvlText w:val="%8."/>
+      <w:numFmt w:val="decimal"/>
+      <w:isLgl/>
+      <w:lvlText w:val="%1.%2.%3.%4.%5."/>
       <w:lvlJc w:val="left"/>
       <w:pPr>
-        <w:ind w:left="5760" w:hanging="360"/>
-      </w:pPr>
+        <w:ind w:left="2160" w:hanging="1080"/>
+      </w:pPr>
+      <w:rPr>
+        <w:rFonts w:hint="default"/>
+      </w:rPr>
     </w:lvl>
-    <w:lvl w:ilvl="8" w:tplc="080A001B" w:tentative="1">
+    <w:lvl w:ilvl="5">
       <w:start w:val="1"/>
-      <w:numFmt w:val="lowerRoman"/>
-      <w:lvlText w:val="%9."/>
-      <w:lvlJc w:val="right"/>
-      <w:pPr>
-        <w:ind w:left="6480" w:hanging="180"/>
-      </w:pPr>
+      <w:numFmt w:val="decimal"/>
+      <w:isLgl/>
+      <w:lvlText w:val="%1.%2.%3.%4.%5.%6."/>
+      <w:lvlJc w:val="left"/>
+      <w:pPr>
+        <w:ind w:left="2700" w:hanging="1440"/>
+      </w:pPr>
+      <w:rPr>
+        <w:rFonts w:hint="default"/>
+      </w:rPr>
+    </w:lvl>
+    <w:lvl w:ilvl="6">
+      <w:start w:val="1"/>
+      <w:numFmt w:val="decimal"/>
+      <w:isLgl/>
+      <w:lvlText w:val="%1.%2.%3.%4.%5.%6.%7."/>
+      <w:lvlJc w:val="left"/>
+      <w:pPr>
+        <w:ind w:left="2880" w:hanging="1440"/>
+      </w:pPr>
+      <w:rPr>
+        <w:rFonts w:hint="default"/>
+      </w:rPr>
+    </w:lvl>
+    <w:lvl w:ilvl="7">
+      <w:start w:val="1"/>
+      <w:numFmt w:val="decimal"/>
+      <w:isLgl/>
+      <w:lvlText w:val="%1.%2.%3.%4.%5.%6.%7.%8."/>
+      <w:lvlJc w:val="left"/>
+      <w:pPr>
+        <w:ind w:left="3420" w:hanging="1800"/>
+      </w:pPr>
+      <w:rPr>
+        <w:rFonts w:hint="default"/>
+      </w:rPr>
+    </w:lvl>
+    <w:lvl w:ilvl="8">
+      <w:start w:val="1"/>
+      <w:numFmt w:val="decimal"/>
+      <w:isLgl/>
+      <w:lvlText w:val="%1.%2.%3.%4.%5.%6.%7.%8.%9."/>
+      <w:lvlJc w:val="left"/>
+      <w:pPr>
+        <w:ind w:left="3600" w:hanging="1800"/>
+      </w:pPr>
+      <w:rPr>
+        <w:rFonts w:hint="default"/>
+      </w:rPr>
     </w:lvl>
   </w:abstractNum>
   <w:abstractNum w:abstractNumId="7" w15:restartNumberingAfterBreak="0">
@@ -9647,7 +10590,7 @@
 </file>
 
 <file path=customXml/itemProps1.xml><?xml version="1.0" encoding="utf-8"?>
-<ds:datastoreItem xmlns:ds="http://schemas.openxmlformats.org/officeDocument/2006/customXml" ds:itemID="{A65E57EF-9355-480F-B2B2-B8CBAA760324}">
+<ds:datastoreItem xmlns:ds="http://schemas.openxmlformats.org/officeDocument/2006/customXml" ds:itemID="{2CC3CA66-3141-443B-879E-5AE22DDB0590}">
   <ds:schemaRefs>
     <ds:schemaRef ds:uri="http://schemas.openxmlformats.org/officeDocument/2006/bibliography"/>
   </ds:schemaRefs>

</xml_diff>